<commit_message>
comments on fabio's comments for ch7
</commit_message>
<xml_diff>
--- a/doc/9781484201107_KurtzWortman_Ch07_RelationshipsPartialUpdatesOther - fabio.docx
+++ b/doc/9781484201107_KurtzWortman_Ch07_RelationshipsPartialUpdatesOther - fabio.docx
@@ -531,10 +531,11 @@
       <w:pPr>
         <w:pStyle w:val="Code"/>
       </w:pPr>
-      <w:bookmarkStart w:id="2" w:name="OLE_LINK5"/>
-      <w:bookmarkStart w:id="3" w:name="OLE_LINK6"/>
-      <w:bookmarkStart w:id="4" w:name="OLE_LINK113"/>
-      <w:bookmarkStart w:id="5" w:name="OLE_LINK114"/>
+      <w:bookmarkStart w:id="1" w:name="OLE_LINK113"/>
+      <w:bookmarkStart w:id="2" w:name="OLE_LINK114"/>
+      <w:bookmarkStart w:id="3" w:name="OLE_LINK5"/>
+      <w:bookmarkStart w:id="4" w:name="OLE_LINK6"/>
+      <w:bookmarkStart w:id="5" w:name="OLE_LINK202"/>
       <w:r>
         <w:t>using System.Collections.Generic;</w:t>
       </w:r>
@@ -644,11 +645,12 @@
       <w:r>
         <w:t>}</w:t>
       </w:r>
-      <w:bookmarkEnd w:id="4"/>
+      <w:bookmarkEnd w:id="1"/>
+      <w:bookmarkEnd w:id="2"/>
       <w:bookmarkEnd w:id="5"/>
     </w:p>
-    <w:bookmarkEnd w:id="2"/>
     <w:bookmarkEnd w:id="3"/>
+    <w:bookmarkEnd w:id="4"/>
     <w:p>
       <w:pPr>
         <w:pStyle w:val="CodeCaption"/>
@@ -667,7 +669,8 @@
       <w:bookmarkStart w:id="7" w:name="OLE_LINK7"/>
       <w:bookmarkStart w:id="8" w:name="OLE_LINK8"/>
       <w:bookmarkStart w:id="9" w:name="OLE_LINK115"/>
-      <w:commentRangeStart w:id="10"/>
+      <w:bookmarkStart w:id="10" w:name="OLE_LINK205"/>
+      <w:commentRangeStart w:id="11"/>
       <w:r>
         <w:t>using System.Collections.Generic;</w:t>
       </w:r>
@@ -703,14 +706,14 @@
       <w:r>
         <w:t>using WebApi2Book.Data.Exceptions;</w:t>
       </w:r>
-      <w:commentRangeEnd w:id="10"/>
+      <w:commentRangeEnd w:id="11"/>
       <w:r>
         <w:rPr>
           <w:rStyle w:val="CommentReference"/>
           <w:rFonts w:ascii="Times" w:hAnsi="Times"/>
           <w:noProof w:val="0"/>
         </w:rPr>
-        <w:commentReference w:id="10"/>
+        <w:commentReference w:id="11"/>
       </w:r>
     </w:p>
     <w:p>
@@ -1448,23 +1451,24 @@
       <w:pPr>
         <w:pStyle w:val="Code"/>
       </w:pPr>
-      <w:commentRangeStart w:id="11"/>
+      <w:commentRangeStart w:id="14"/>
       <w:r>
         <w:t>}</w:t>
       </w:r>
-      <w:commentRangeEnd w:id="11"/>
+      <w:commentRangeEnd w:id="14"/>
       <w:r>
         <w:rPr>
           <w:rStyle w:val="CommentReference"/>
           <w:rFonts w:ascii="Times" w:hAnsi="Times"/>
           <w:noProof w:val="0"/>
         </w:rPr>
-        <w:commentReference w:id="11"/>
+        <w:commentReference w:id="14"/>
       </w:r>
     </w:p>
     <w:bookmarkEnd w:id="7"/>
     <w:bookmarkEnd w:id="8"/>
     <w:bookmarkEnd w:id="9"/>
+    <w:bookmarkEnd w:id="10"/>
     <w:p>
       <w:pPr>
         <w:pStyle w:val="CodeCaption"/>
@@ -1486,20 +1490,22 @@
       <w:pPr>
         <w:pStyle w:val="Code"/>
       </w:pPr>
-      <w:bookmarkStart w:id="12" w:name="OLE_LINK1"/>
-      <w:bookmarkStart w:id="13" w:name="OLE_LINK2"/>
-      <w:bookmarkStart w:id="14" w:name="OLE_LINK9"/>
-      <w:bookmarkStart w:id="15" w:name="OLE_LINK10"/>
-      <w:bookmarkStart w:id="16" w:name="OLE_LINK116"/>
+      <w:bookmarkStart w:id="15" w:name="OLE_LINK1"/>
+      <w:bookmarkStart w:id="16" w:name="OLE_LINK2"/>
+      <w:bookmarkStart w:id="17" w:name="OLE_LINK116"/>
+      <w:bookmarkStart w:id="18" w:name="OLE_LINK9"/>
+      <w:bookmarkStart w:id="19" w:name="OLE_LINK10"/>
+      <w:bookmarkStart w:id="20" w:name="OLE_LINK206"/>
       <w:r>
         <w:t>container.Bind&lt;IUpdateTaskQueryProcessor&gt;().To&lt;UpdateTaskQueryProcessor&gt;().InRequestScope();</w:t>
       </w:r>
-      <w:bookmarkEnd w:id="12"/>
-      <w:bookmarkEnd w:id="13"/>
+      <w:bookmarkEnd w:id="15"/>
       <w:bookmarkEnd w:id="16"/>
-    </w:p>
-    <w:bookmarkEnd w:id="14"/>
-    <w:bookmarkEnd w:id="15"/>
+      <w:bookmarkEnd w:id="17"/>
+    </w:p>
+    <w:bookmarkEnd w:id="18"/>
+    <w:bookmarkEnd w:id="19"/>
+    <w:bookmarkEnd w:id="20"/>
     <w:p>
       <w:pPr>
         <w:pStyle w:val="BodyText"/>
@@ -1677,10 +1683,11 @@
       <w:pPr>
         <w:pStyle w:val="Code"/>
       </w:pPr>
-      <w:bookmarkStart w:id="17" w:name="OLE_LINK11"/>
-      <w:bookmarkStart w:id="18" w:name="OLE_LINK12"/>
-      <w:bookmarkStart w:id="19" w:name="OLE_LINK117"/>
-      <w:bookmarkStart w:id="20" w:name="OLE_LINK118"/>
+      <w:bookmarkStart w:id="21" w:name="OLE_LINK117"/>
+      <w:bookmarkStart w:id="22" w:name="OLE_LINK118"/>
+      <w:bookmarkStart w:id="23" w:name="OLE_LINK11"/>
+      <w:bookmarkStart w:id="24" w:name="OLE_LINK12"/>
+      <w:bookmarkStart w:id="25" w:name="OLE_LINK207"/>
       <w:r>
         <w:t>using System.Collections.Generic;</w:t>
       </w:r>
@@ -1777,11 +1784,12 @@
       <w:r>
         <w:t>}</w:t>
       </w:r>
-      <w:bookmarkEnd w:id="19"/>
-      <w:bookmarkEnd w:id="20"/>
-    </w:p>
-    <w:bookmarkEnd w:id="17"/>
-    <w:bookmarkEnd w:id="18"/>
+      <w:bookmarkEnd w:id="21"/>
+      <w:bookmarkEnd w:id="22"/>
+      <w:bookmarkEnd w:id="25"/>
+    </w:p>
+    <w:bookmarkEnd w:id="23"/>
+    <w:bookmarkEnd w:id="24"/>
     <w:p>
       <w:pPr>
         <w:pStyle w:val="CodeCaption"/>
@@ -1797,9 +1805,10 @@
       <w:pPr>
         <w:pStyle w:val="Code"/>
       </w:pPr>
-      <w:bookmarkStart w:id="21" w:name="OLE_LINK13"/>
-      <w:bookmarkStart w:id="22" w:name="OLE_LINK14"/>
-      <w:bookmarkStart w:id="23" w:name="OLE_LINK119"/>
+      <w:bookmarkStart w:id="26" w:name="OLE_LINK13"/>
+      <w:bookmarkStart w:id="27" w:name="OLE_LINK14"/>
+      <w:bookmarkStart w:id="28" w:name="OLE_LINK119"/>
+      <w:bookmarkStart w:id="29" w:name="OLE_LINK210"/>
       <w:r>
         <w:t>using System.Collections.Generic;</w:t>
       </w:r>
@@ -1816,18 +1825,18 @@
       <w:pPr>
         <w:pStyle w:val="Code"/>
       </w:pPr>
-      <w:commentRangeStart w:id="24"/>
+      <w:commentRangeStart w:id="30"/>
       <w:r>
         <w:t>using WebApi2Book.Data;</w:t>
       </w:r>
-      <w:commentRangeEnd w:id="24"/>
+      <w:commentRangeEnd w:id="30"/>
       <w:r>
         <w:rPr>
           <w:rStyle w:val="CommentReference"/>
           <w:rFonts w:ascii="Times" w:hAnsi="Times"/>
           <w:noProof w:val="0"/>
         </w:rPr>
-        <w:commentReference w:id="24"/>
+        <w:commentReference w:id="30"/>
       </w:r>
     </w:p>
     <w:p>
@@ -2177,43 +2186,46 @@
       <w:r>
         <w:t>}</w:t>
       </w:r>
-      <w:bookmarkEnd w:id="21"/>
-      <w:bookmarkEnd w:id="22"/>
-      <w:bookmarkEnd w:id="23"/>
-    </w:p>
-    <w:p>
-      <w:pPr>
-        <w:pStyle w:val="CodeCaption"/>
-      </w:pPr>
-      <w:r>
-        <w:t xml:space="preserve">Dependency Configuration (add to bottom of </w:t>
-      </w:r>
-      <w:r>
-        <w:rPr>
-          <w:rStyle w:val="CodeInline"/>
-        </w:rPr>
-        <w:t>NinjectConfigurator.AddBindings</w:t>
-      </w:r>
-      <w:r>
-        <w:t>)</w:t>
-      </w:r>
-    </w:p>
-    <w:p>
-      <w:pPr>
-        <w:pStyle w:val="Code"/>
-      </w:pPr>
-      <w:bookmarkStart w:id="25" w:name="OLE_LINK15"/>
-      <w:bookmarkStart w:id="26" w:name="OLE_LINK16"/>
-      <w:bookmarkStart w:id="27" w:name="OLE_LINK120"/>
-      <w:bookmarkStart w:id="28" w:name="OLE_LINK121"/>
-      <w:r>
-        <w:t>container.Bind&lt;ITaskUsersMaintenanceProcessor&gt;().To&lt;TaskUsersMaintenanceProcessor&gt;().InRequestScope();</w:t>
-      </w:r>
+      <w:bookmarkEnd w:id="26"/>
       <w:bookmarkEnd w:id="27"/>
       <w:bookmarkEnd w:id="28"/>
-    </w:p>
-    <w:bookmarkEnd w:id="25"/>
-    <w:bookmarkEnd w:id="26"/>
+      <w:bookmarkEnd w:id="29"/>
+    </w:p>
+    <w:p>
+      <w:pPr>
+        <w:pStyle w:val="CodeCaption"/>
+      </w:pPr>
+      <w:r>
+        <w:t xml:space="preserve">Dependency Configuration (add to bottom of </w:t>
+      </w:r>
+      <w:r>
+        <w:rPr>
+          <w:rStyle w:val="CodeInline"/>
+        </w:rPr>
+        <w:t>NinjectConfigurator.AddBindings</w:t>
+      </w:r>
+      <w:r>
+        <w:t>)</w:t>
+      </w:r>
+    </w:p>
+    <w:p>
+      <w:pPr>
+        <w:pStyle w:val="Code"/>
+      </w:pPr>
+      <w:bookmarkStart w:id="33" w:name="OLE_LINK120"/>
+      <w:bookmarkStart w:id="34" w:name="OLE_LINK121"/>
+      <w:bookmarkStart w:id="35" w:name="OLE_LINK15"/>
+      <w:bookmarkStart w:id="36" w:name="OLE_LINK16"/>
+      <w:bookmarkStart w:id="37" w:name="OLE_LINK211"/>
+      <w:r>
+        <w:t>container.Bind&lt;ITaskUsersMaintenanceProcessor&gt;().To&lt;TaskUsersMaintenanceProcessor&gt;().InRequestScope();</w:t>
+      </w:r>
+      <w:bookmarkEnd w:id="33"/>
+      <w:bookmarkEnd w:id="34"/>
+    </w:p>
+    <w:bookmarkEnd w:id="35"/>
+    <w:bookmarkEnd w:id="36"/>
+    <w:bookmarkEnd w:id="37"/>
     <w:p>
       <w:pPr>
         <w:pStyle w:val="BodyText"/>
@@ -2347,10 +2359,11 @@
       <w:pPr>
         <w:pStyle w:val="Code"/>
       </w:pPr>
-      <w:bookmarkStart w:id="29" w:name="OLE_LINK17"/>
-      <w:bookmarkStart w:id="30" w:name="OLE_LINK18"/>
-      <w:bookmarkStart w:id="31" w:name="OLE_LINK122"/>
-      <w:bookmarkStart w:id="32" w:name="OLE_LINK123"/>
+      <w:bookmarkStart w:id="38" w:name="OLE_LINK122"/>
+      <w:bookmarkStart w:id="39" w:name="OLE_LINK123"/>
+      <w:bookmarkStart w:id="40" w:name="OLE_LINK17"/>
+      <w:bookmarkStart w:id="41" w:name="OLE_LINK18"/>
+      <w:bookmarkStart w:id="42" w:name="OLE_LINK212"/>
       <w:r>
         <w:t>using System.Collections.Generic;</w:t>
       </w:r>
@@ -2769,11 +2782,12 @@
       <w:r>
         <w:t>}</w:t>
       </w:r>
-      <w:bookmarkEnd w:id="31"/>
-      <w:bookmarkEnd w:id="32"/>
-    </w:p>
-    <w:bookmarkEnd w:id="29"/>
-    <w:bookmarkEnd w:id="30"/>
+      <w:bookmarkEnd w:id="38"/>
+      <w:bookmarkEnd w:id="39"/>
+      <w:bookmarkEnd w:id="42"/>
+    </w:p>
+    <w:bookmarkEnd w:id="40"/>
+    <w:bookmarkEnd w:id="41"/>
     <w:p>
       <w:pPr>
         <w:pStyle w:val="Code"/>
@@ -3429,23 +3443,25 @@
           <w:rStyle w:val="CodeBold"/>
         </w:rPr>
       </w:pPr>
-      <w:bookmarkStart w:id="33" w:name="OLE_LINK3"/>
-      <w:bookmarkStart w:id="34" w:name="OLE_LINK4"/>
-      <w:bookmarkStart w:id="35" w:name="OLE_LINK19"/>
-      <w:bookmarkStart w:id="36" w:name="OLE_LINK124"/>
-      <w:bookmarkStart w:id="37" w:name="OLE_LINK125"/>
+      <w:bookmarkStart w:id="43" w:name="OLE_LINK124"/>
+      <w:bookmarkStart w:id="44" w:name="OLE_LINK125"/>
+      <w:bookmarkStart w:id="45" w:name="OLE_LINK3"/>
+      <w:bookmarkStart w:id="46" w:name="OLE_LINK4"/>
+      <w:bookmarkStart w:id="47" w:name="OLE_LINK19"/>
+      <w:bookmarkStart w:id="48" w:name="OLE_LINK213"/>
       <w:r>
         <w:rPr>
           <w:rStyle w:val="CodeBold"/>
         </w:rPr>
         <w:t>using PropertyValueMapType = System.Collections.Generic.Dictionary&lt;string, object&gt;;</w:t>
       </w:r>
-      <w:bookmarkEnd w:id="36"/>
-      <w:bookmarkEnd w:id="37"/>
-    </w:p>
-    <w:bookmarkEnd w:id="33"/>
-    <w:bookmarkEnd w:id="34"/>
-    <w:bookmarkEnd w:id="35"/>
+      <w:bookmarkEnd w:id="43"/>
+      <w:bookmarkEnd w:id="44"/>
+    </w:p>
+    <w:bookmarkEnd w:id="45"/>
+    <w:bookmarkEnd w:id="46"/>
+    <w:bookmarkEnd w:id="47"/>
+    <w:bookmarkEnd w:id="48"/>
     <w:p>
       <w:pPr>
         <w:pStyle w:val="Code"/>
@@ -3458,18 +3474,18 @@
       <w:r>
         <w:t xml:space="preserve">namespace </w:t>
       </w:r>
-      <w:commentRangeStart w:id="38"/>
+      <w:commentRangeStart w:id="49"/>
       <w:r>
         <w:t>WebApi2Book.Data.SqlServer.QueryProcessors</w:t>
       </w:r>
-      <w:commentRangeEnd w:id="38"/>
+      <w:commentRangeEnd w:id="49"/>
       <w:r>
         <w:rPr>
           <w:rStyle w:val="CommentReference"/>
           <w:rFonts w:ascii="Times" w:hAnsi="Times"/>
           <w:noProof w:val="0"/>
         </w:rPr>
-        <w:commentReference w:id="38"/>
+        <w:commentReference w:id="49"/>
       </w:r>
     </w:p>
     <w:p>
@@ -3509,17 +3525,21 @@
         </w:rPr>
         <w:t xml:space="preserve">        </w:t>
       </w:r>
-      <w:bookmarkStart w:id="39" w:name="OLE_LINK20"/>
-      <w:bookmarkStart w:id="40" w:name="OLE_LINK126"/>
+      <w:bookmarkStart w:id="50" w:name="OLE_LINK20"/>
+      <w:bookmarkStart w:id="51" w:name="OLE_LINK126"/>
+      <w:bookmarkStart w:id="52" w:name="OLE_LINK214"/>
+      <w:bookmarkStart w:id="53" w:name="OLE_LINK215"/>
       <w:r>
         <w:rPr>
           <w:rStyle w:val="CodeBold"/>
         </w:rPr>
         <w:t>Task GetUpdatedTask(long taskId, PropertyValueMapType updatedPropertyValueMap);</w:t>
       </w:r>
-      <w:bookmarkEnd w:id="39"/>
-      <w:bookmarkEnd w:id="40"/>
-    </w:p>
+      <w:bookmarkEnd w:id="50"/>
+      <w:bookmarkEnd w:id="51"/>
+    </w:p>
+    <w:bookmarkEnd w:id="52"/>
+    <w:bookmarkEnd w:id="53"/>
     <w:p>
       <w:pPr>
         <w:pStyle w:val="Code"/>
@@ -3543,7 +3563,7 @@
       <w:pPr>
         <w:pStyle w:val="Code"/>
       </w:pPr>
-      <w:commentRangeStart w:id="41"/>
+      <w:commentRangeStart w:id="54"/>
       <w:r>
         <w:t>using System.Collections.Generic;</w:t>
       </w:r>
@@ -3587,28 +3607,28 @@
           <w:rStyle w:val="CodeBold"/>
         </w:rPr>
       </w:pPr>
-      <w:bookmarkStart w:id="42" w:name="OLE_LINK21"/>
-      <w:bookmarkStart w:id="43" w:name="OLE_LINK22"/>
-      <w:bookmarkStart w:id="44" w:name="OLE_LINK127"/>
+      <w:bookmarkStart w:id="55" w:name="OLE_LINK21"/>
+      <w:bookmarkStart w:id="56" w:name="OLE_LINK22"/>
+      <w:bookmarkStart w:id="57" w:name="OLE_LINK127"/>
       <w:r>
         <w:rPr>
           <w:rStyle w:val="CodeBold"/>
         </w:rPr>
         <w:t>using PropertyValueMapType = System.Collections.Generic.Dictionary&lt;string, object&gt;;</w:t>
       </w:r>
-      <w:commentRangeEnd w:id="41"/>
+      <w:commentRangeEnd w:id="54"/>
       <w:r>
         <w:rPr>
           <w:rStyle w:val="CommentReference"/>
           <w:rFonts w:ascii="Times" w:hAnsi="Times"/>
           <w:noProof w:val="0"/>
         </w:rPr>
-        <w:commentReference w:id="41"/>
-      </w:r>
-    </w:p>
-    <w:bookmarkEnd w:id="42"/>
-    <w:bookmarkEnd w:id="43"/>
-    <w:bookmarkEnd w:id="44"/>
+        <w:commentReference w:id="54"/>
+      </w:r>
+    </w:p>
+    <w:bookmarkEnd w:id="55"/>
+    <w:bookmarkEnd w:id="56"/>
+    <w:bookmarkEnd w:id="57"/>
     <w:p>
       <w:pPr>
         <w:pStyle w:val="Code"/>
@@ -3703,14 +3723,21 @@
           <w:rStyle w:val="CodeBold"/>
         </w:rPr>
       </w:pPr>
-      <w:bookmarkStart w:id="45" w:name="OLE_LINK23"/>
-      <w:bookmarkStart w:id="46" w:name="OLE_LINK24"/>
-      <w:bookmarkStart w:id="47" w:name="OLE_LINK128"/>
+      <w:bookmarkStart w:id="60" w:name="OLE_LINK23"/>
+      <w:bookmarkStart w:id="61" w:name="OLE_LINK24"/>
+      <w:bookmarkStart w:id="62" w:name="OLE_LINK128"/>
       <w:r>
         <w:rPr>
           <w:rStyle w:val="CodeBold"/>
         </w:rPr>
-        <w:t xml:space="preserve">        public Task GetUpdatedTask(long taskId, PropertyValueMapType updatedPropertyValueMap)</w:t>
+        <w:t xml:space="preserve">        </w:t>
+      </w:r>
+      <w:bookmarkStart w:id="63" w:name="OLE_LINK218"/>
+      <w:r>
+        <w:rPr>
+          <w:rStyle w:val="CodeBold"/>
+        </w:rPr>
+        <w:t>public Task GetUpdatedTask(long taskId, PropertyValueMapType updatedPropertyValueMap)</w:t>
       </w:r>
     </w:p>
     <w:p>
@@ -3892,9 +3919,10 @@
         <w:t xml:space="preserve">        }</w:t>
       </w:r>
     </w:p>
-    <w:bookmarkEnd w:id="45"/>
-    <w:bookmarkEnd w:id="46"/>
-    <w:bookmarkEnd w:id="47"/>
+    <w:bookmarkEnd w:id="60"/>
+    <w:bookmarkEnd w:id="61"/>
+    <w:bookmarkEnd w:id="62"/>
+    <w:bookmarkEnd w:id="63"/>
     <w:p>
       <w:pPr>
         <w:pStyle w:val="Code"/>
@@ -4192,10 +4220,11 @@
       <w:pPr>
         <w:pStyle w:val="Code"/>
       </w:pPr>
-      <w:bookmarkStart w:id="48" w:name="OLE_LINK25"/>
-      <w:bookmarkStart w:id="49" w:name="OLE_LINK26"/>
-      <w:bookmarkStart w:id="50" w:name="OLE_LINK129"/>
-      <w:bookmarkStart w:id="51" w:name="OLE_LINK130"/>
+      <w:bookmarkStart w:id="64" w:name="OLE_LINK129"/>
+      <w:bookmarkStart w:id="65" w:name="OLE_LINK130"/>
+      <w:bookmarkStart w:id="66" w:name="OLE_LINK25"/>
+      <w:bookmarkStart w:id="67" w:name="OLE_LINK26"/>
+      <w:bookmarkStart w:id="68" w:name="OLE_LINK219"/>
       <w:r>
         <w:t>[Route("{id:long}", Name = "UpdateTaskRoute")]</w:t>
       </w:r>
@@ -4263,11 +4292,12 @@
       <w:r>
         <w:t>}</w:t>
       </w:r>
-      <w:bookmarkEnd w:id="50"/>
-      <w:bookmarkEnd w:id="51"/>
-    </w:p>
-    <w:bookmarkEnd w:id="48"/>
-    <w:bookmarkEnd w:id="49"/>
+      <w:bookmarkEnd w:id="64"/>
+      <w:bookmarkEnd w:id="65"/>
+    </w:p>
+    <w:bookmarkEnd w:id="66"/>
+    <w:bookmarkEnd w:id="67"/>
+    <w:bookmarkEnd w:id="68"/>
     <w:p>
       <w:pPr>
         <w:pStyle w:val="BodyText"/>
@@ -4305,8 +4335,8 @@
           <w:rStyle w:val="CodeInline"/>
         </w:rPr>
       </w:pPr>
-      <w:bookmarkStart w:id="52" w:name="OLE_LINK27"/>
-      <w:bookmarkStart w:id="53" w:name="OLE_LINK28"/>
+      <w:bookmarkStart w:id="69" w:name="OLE_LINK27"/>
+      <w:bookmarkStart w:id="70" w:name="OLE_LINK28"/>
       <w:r>
         <w:rPr>
           <w:rStyle w:val="CodeInline"/>
@@ -4321,29 +4351,30 @@
           <w:rStyle w:val="CodeBold"/>
         </w:rPr>
       </w:pPr>
-      <w:bookmarkStart w:id="54" w:name="OLE_LINK131"/>
-      <w:bookmarkStart w:id="55" w:name="OLE_LINK132"/>
+      <w:bookmarkStart w:id="71" w:name="OLE_LINK131"/>
+      <w:bookmarkStart w:id="72" w:name="OLE_LINK132"/>
+      <w:bookmarkStart w:id="73" w:name="OLE_LINK220"/>
       <w:r>
         <w:rPr>
           <w:rStyle w:val="CodeBold"/>
         </w:rPr>
         <w:t xml:space="preserve">private readonly </w:t>
       </w:r>
-      <w:commentRangeStart w:id="56"/>
+      <w:commentRangeStart w:id="74"/>
       <w:r>
         <w:rPr>
           <w:rStyle w:val="CodeBold"/>
         </w:rPr>
         <w:t>IUpdateTaskMaintenanceProcessor</w:t>
       </w:r>
-      <w:commentRangeEnd w:id="56"/>
+      <w:commentRangeEnd w:id="74"/>
       <w:r>
         <w:rPr>
           <w:rStyle w:val="CommentReference"/>
           <w:rFonts w:ascii="Times" w:hAnsi="Times"/>
           <w:noProof w:val="0"/>
         </w:rPr>
-        <w:commentReference w:id="56"/>
+        <w:commentReference w:id="74"/>
       </w:r>
       <w:r>
         <w:rPr>
@@ -4351,17 +4382,18 @@
         </w:rPr>
         <w:t xml:space="preserve"> _updateTaskMaintenanceProcessor;</w:t>
       </w:r>
-      <w:bookmarkEnd w:id="54"/>
-      <w:bookmarkEnd w:id="55"/>
-    </w:p>
-    <w:p>
-      <w:pPr>
-        <w:pStyle w:val="Code"/>
-        <w:rPr>
-          <w:rStyle w:val="CodeInline"/>
-        </w:rPr>
-      </w:pPr>
-    </w:p>
+      <w:bookmarkEnd w:id="71"/>
+      <w:bookmarkEnd w:id="72"/>
+    </w:p>
+    <w:p>
+      <w:pPr>
+        <w:pStyle w:val="Code"/>
+        <w:rPr>
+          <w:rStyle w:val="CodeInline"/>
+        </w:rPr>
+      </w:pPr>
+    </w:p>
+    <w:bookmarkEnd w:id="73"/>
     <w:p>
       <w:pPr>
         <w:pStyle w:val="Code"/>
@@ -4388,18 +4420,26 @@
         <w:rPr>
           <w:rStyle w:val="CodeInline"/>
         </w:rPr>
-        <w:t xml:space="preserve">    ITaskByIdInquiryProcessor taskByIdInquiryProcessor,</w:t>
-      </w:r>
-    </w:p>
-    <w:p>
-      <w:pPr>
-        <w:pStyle w:val="Code"/>
-        <w:rPr>
-          <w:rStyle w:val="CodeInline"/>
-        </w:rPr>
-      </w:pPr>
-      <w:bookmarkStart w:id="57" w:name="OLE_LINK133"/>
-      <w:bookmarkStart w:id="58" w:name="OLE_LINK134"/>
+        <w:t xml:space="preserve">    ITaskByIdInquiryProcessor taskByIdInquiryProcessor</w:t>
+      </w:r>
+      <w:bookmarkStart w:id="75" w:name="OLE_LINK221"/>
+      <w:bookmarkStart w:id="76" w:name="OLE_LINK222"/>
+      <w:r>
+        <w:rPr>
+          <w:rStyle w:val="CodeInline"/>
+        </w:rPr>
+        <w:t>,</w:t>
+      </w:r>
+    </w:p>
+    <w:p>
+      <w:pPr>
+        <w:pStyle w:val="Code"/>
+        <w:rPr>
+          <w:rStyle w:val="CodeInline"/>
+        </w:rPr>
+      </w:pPr>
+      <w:bookmarkStart w:id="77" w:name="OLE_LINK133"/>
+      <w:bookmarkStart w:id="78" w:name="OLE_LINK134"/>
       <w:r>
         <w:rPr>
           <w:rStyle w:val="CodeInline"/>
@@ -4412,8 +4452,10 @@
         </w:rPr>
         <w:t>IUpdateTaskMaintenanceProcessor updateTaskMaintenanceProcessor</w:t>
       </w:r>
-      <w:bookmarkEnd w:id="57"/>
-      <w:bookmarkEnd w:id="58"/>
+      <w:bookmarkEnd w:id="75"/>
+      <w:bookmarkEnd w:id="76"/>
+      <w:bookmarkEnd w:id="77"/>
+      <w:bookmarkEnd w:id="78"/>
       <w:r>
         <w:rPr>
           <w:rStyle w:val="CodeInline"/>
@@ -4470,7 +4512,8 @@
           <w:rStyle w:val="CodeBold"/>
         </w:rPr>
       </w:pPr>
-      <w:bookmarkStart w:id="59" w:name="OLE_LINK135"/>
+      <w:bookmarkStart w:id="79" w:name="OLE_LINK135"/>
+      <w:bookmarkStart w:id="80" w:name="OLE_LINK223"/>
       <w:r>
         <w:rPr>
           <w:rStyle w:val="CodeInline"/>
@@ -4484,7 +4527,8 @@
         <w:t>_updateTaskMaintenanceProcessor = updateTaskMaintenanceProcessor;</w:t>
       </w:r>
     </w:p>
-    <w:bookmarkEnd w:id="59"/>
+    <w:bookmarkEnd w:id="79"/>
+    <w:bookmarkEnd w:id="80"/>
     <w:p>
       <w:pPr>
         <w:pStyle w:val="Code"/>
@@ -4499,8 +4543,8 @@
         <w:t>}</w:t>
       </w:r>
     </w:p>
-    <w:bookmarkEnd w:id="52"/>
-    <w:bookmarkEnd w:id="53"/>
+    <w:bookmarkEnd w:id="69"/>
+    <w:bookmarkEnd w:id="70"/>
     <w:p>
       <w:pPr>
         <w:pStyle w:val="Code"/>
@@ -4812,10 +4856,11 @@
       <w:pPr>
         <w:pStyle w:val="Code"/>
       </w:pPr>
-      <w:bookmarkStart w:id="60" w:name="OLE_LINK29"/>
-      <w:bookmarkStart w:id="61" w:name="OLE_LINK30"/>
-      <w:bookmarkStart w:id="62" w:name="OLE_LINK136"/>
-      <w:bookmarkStart w:id="63" w:name="OLE_LINK137"/>
+      <w:bookmarkStart w:id="81" w:name="OLE_LINK136"/>
+      <w:bookmarkStart w:id="82" w:name="OLE_LINK137"/>
+      <w:bookmarkStart w:id="83" w:name="OLE_LINK29"/>
+      <w:bookmarkStart w:id="84" w:name="OLE_LINK30"/>
+      <w:bookmarkStart w:id="85" w:name="OLE_LINK224"/>
       <w:r>
         <w:t>using System.Collections.Generic;</w:t>
       </w:r>
@@ -4881,11 +4926,12 @@
       <w:r>
         <w:t>}</w:t>
       </w:r>
-      <w:bookmarkEnd w:id="62"/>
-      <w:bookmarkEnd w:id="63"/>
-    </w:p>
-    <w:bookmarkEnd w:id="60"/>
-    <w:bookmarkEnd w:id="61"/>
+      <w:bookmarkEnd w:id="81"/>
+      <w:bookmarkEnd w:id="82"/>
+      <w:bookmarkEnd w:id="85"/>
+    </w:p>
+    <w:bookmarkEnd w:id="83"/>
+    <w:bookmarkEnd w:id="84"/>
     <w:p>
       <w:pPr>
         <w:pStyle w:val="CodeCaption"/>
@@ -4901,9 +4947,11 @@
       <w:pPr>
         <w:pStyle w:val="Code"/>
       </w:pPr>
-      <w:bookmarkStart w:id="64" w:name="OLE_LINK31"/>
-      <w:bookmarkStart w:id="65" w:name="OLE_LINK32"/>
-      <w:bookmarkStart w:id="66" w:name="OLE_LINK138"/>
+      <w:bookmarkStart w:id="86" w:name="OLE_LINK31"/>
+      <w:bookmarkStart w:id="87" w:name="OLE_LINK32"/>
+      <w:bookmarkStart w:id="88" w:name="OLE_LINK138"/>
+      <w:bookmarkStart w:id="89" w:name="OLE_LINK225"/>
+      <w:bookmarkStart w:id="90" w:name="OLE_LINK226"/>
       <w:r>
         <w:t>using System;</w:t>
       </w:r>
@@ -5164,10 +5212,12 @@
       <w:r>
         <w:t>}</w:t>
       </w:r>
-      <w:bookmarkEnd w:id="64"/>
-      <w:bookmarkEnd w:id="65"/>
-      <w:bookmarkEnd w:id="66"/>
-    </w:p>
+      <w:bookmarkEnd w:id="86"/>
+      <w:bookmarkEnd w:id="87"/>
+      <w:bookmarkEnd w:id="88"/>
+    </w:p>
+    <w:bookmarkEnd w:id="89"/>
+    <w:bookmarkEnd w:id="90"/>
     <w:p>
       <w:pPr>
         <w:pStyle w:val="Code"/>
@@ -5224,16 +5274,20 @@
       <w:pPr>
         <w:pStyle w:val="Code"/>
       </w:pPr>
-      <w:bookmarkStart w:id="67" w:name="OLE_LINK33"/>
-      <w:bookmarkStart w:id="68" w:name="OLE_LINK34"/>
-      <w:bookmarkStart w:id="69" w:name="OLE_LINK139"/>
+      <w:bookmarkStart w:id="91" w:name="OLE_LINK33"/>
+      <w:bookmarkStart w:id="92" w:name="OLE_LINK34"/>
+      <w:bookmarkStart w:id="93" w:name="OLE_LINK139"/>
+      <w:bookmarkStart w:id="94" w:name="OLE_LINK227"/>
+      <w:bookmarkStart w:id="95" w:name="OLE_LINK228"/>
       <w:r>
         <w:t>container.Bind&lt;IUpdateablePropertyDetector&gt;().To&lt;JObjectUpdateablePropertyDetector&gt;().InSingletonScope();</w:t>
       </w:r>
-    </w:p>
-    <w:bookmarkEnd w:id="67"/>
-    <w:bookmarkEnd w:id="68"/>
-    <w:bookmarkEnd w:id="69"/>
+      <w:bookmarkEnd w:id="94"/>
+      <w:bookmarkEnd w:id="95"/>
+    </w:p>
+    <w:bookmarkEnd w:id="91"/>
+    <w:bookmarkEnd w:id="92"/>
+    <w:bookmarkEnd w:id="93"/>
     <w:p>
       <w:pPr>
         <w:pStyle w:val="BodyText"/>
@@ -5432,9 +5486,10 @@
           <w:rStyle w:val="CodeInline"/>
         </w:rPr>
       </w:pPr>
-      <w:bookmarkStart w:id="70" w:name="OLE_LINK35"/>
-      <w:bookmarkStart w:id="71" w:name="OLE_LINK36"/>
-      <w:bookmarkStart w:id="72" w:name="OLE_LINK140"/>
+      <w:bookmarkStart w:id="96" w:name="OLE_LINK35"/>
+      <w:bookmarkStart w:id="97" w:name="OLE_LINK36"/>
+      <w:bookmarkStart w:id="98" w:name="OLE_LINK140"/>
+      <w:bookmarkStart w:id="99" w:name="OLE_LINK229"/>
       <w:r>
         <w:rPr>
           <w:rStyle w:val="CodeInline"/>
@@ -6155,36 +6210,37 @@
           <w:rStyle w:val="CodeInline"/>
         </w:rPr>
       </w:pPr>
-      <w:commentRangeStart w:id="73"/>
-      <w:commentRangeStart w:id="74"/>
+      <w:commentRangeStart w:id="100"/>
+      <w:commentRangeStart w:id="101"/>
       <w:r>
         <w:rPr>
           <w:rStyle w:val="CodeInline"/>
         </w:rPr>
         <w:t>}</w:t>
       </w:r>
-      <w:commentRangeEnd w:id="73"/>
+      <w:commentRangeEnd w:id="100"/>
       <w:r>
         <w:rPr>
           <w:rStyle w:val="CommentReference"/>
           <w:rFonts w:ascii="Times" w:hAnsi="Times"/>
           <w:noProof w:val="0"/>
         </w:rPr>
-        <w:commentReference w:id="73"/>
-      </w:r>
-      <w:commentRangeEnd w:id="74"/>
+        <w:commentReference w:id="100"/>
+      </w:r>
+      <w:commentRangeEnd w:id="101"/>
       <w:r>
         <w:rPr>
           <w:rStyle w:val="CommentReference"/>
           <w:rFonts w:ascii="Times" w:hAnsi="Times"/>
           <w:noProof w:val="0"/>
         </w:rPr>
-        <w:commentReference w:id="74"/>
-      </w:r>
-    </w:p>
-    <w:bookmarkEnd w:id="70"/>
-    <w:bookmarkEnd w:id="71"/>
-    <w:bookmarkEnd w:id="72"/>
+        <w:commentReference w:id="101"/>
+      </w:r>
+    </w:p>
+    <w:bookmarkEnd w:id="96"/>
+    <w:bookmarkEnd w:id="97"/>
+    <w:bookmarkEnd w:id="98"/>
+    <w:bookmarkEnd w:id="99"/>
     <w:p>
       <w:pPr>
         <w:pStyle w:val="BodyText"/>
@@ -6265,10 +6321,11 @@
       <w:pPr>
         <w:pStyle w:val="Code"/>
       </w:pPr>
-      <w:bookmarkStart w:id="75" w:name="OLE_LINK37"/>
-      <w:bookmarkStart w:id="76" w:name="OLE_LINK38"/>
-      <w:bookmarkStart w:id="77" w:name="OLE_LINK141"/>
-      <w:bookmarkStart w:id="78" w:name="OLE_LINK142"/>
+      <w:bookmarkStart w:id="102" w:name="OLE_LINK37"/>
+      <w:bookmarkStart w:id="103" w:name="OLE_LINK38"/>
+      <w:bookmarkStart w:id="104" w:name="OLE_LINK141"/>
+      <w:bookmarkStart w:id="105" w:name="OLE_LINK142"/>
+      <w:bookmarkStart w:id="106" w:name="OLE_LINK230"/>
       <w:r>
         <w:t>using WebApi2Book.Web.Api.Models;</w:t>
       </w:r>
@@ -6326,8 +6383,8 @@
         <w:t xml:space="preserve">    }</w:t>
       </w:r>
     </w:p>
-    <w:bookmarkEnd w:id="75"/>
-    <w:bookmarkEnd w:id="76"/>
+    <w:bookmarkEnd w:id="102"/>
+    <w:bookmarkEnd w:id="103"/>
     <w:p>
       <w:pPr>
         <w:pStyle w:val="Code"/>
@@ -6335,8 +6392,9 @@
       <w:r>
         <w:t>}</w:t>
       </w:r>
-      <w:bookmarkEnd w:id="77"/>
-      <w:bookmarkEnd w:id="78"/>
+      <w:bookmarkEnd w:id="104"/>
+      <w:bookmarkEnd w:id="105"/>
+      <w:bookmarkEnd w:id="106"/>
     </w:p>
     <w:p>
       <w:pPr>
@@ -6353,10 +6411,11 @@
       <w:pPr>
         <w:pStyle w:val="Code"/>
       </w:pPr>
-      <w:bookmarkStart w:id="79" w:name="OLE_LINK39"/>
-      <w:bookmarkStart w:id="80" w:name="OLE_LINK40"/>
-      <w:bookmarkStart w:id="81" w:name="OLE_LINK143"/>
-      <w:bookmarkStart w:id="82" w:name="OLE_LINK144"/>
+      <w:bookmarkStart w:id="107" w:name="OLE_LINK143"/>
+      <w:bookmarkStart w:id="108" w:name="OLE_LINK144"/>
+      <w:bookmarkStart w:id="109" w:name="OLE_LINK39"/>
+      <w:bookmarkStart w:id="110" w:name="OLE_LINK40"/>
+      <w:bookmarkStart w:id="111" w:name="OLE_LINK231"/>
       <w:r>
         <w:t>using System.Linq;</w:t>
       </w:r>
@@ -6381,18 +6440,18 @@
       <w:pPr>
         <w:pStyle w:val="Code"/>
       </w:pPr>
-      <w:commentRangeStart w:id="83"/>
+      <w:commentRangeStart w:id="112"/>
       <w:r>
         <w:t>using WebApi2Book.Data;</w:t>
       </w:r>
-      <w:commentRangeEnd w:id="83"/>
+      <w:commentRangeEnd w:id="112"/>
       <w:r>
         <w:rPr>
           <w:rStyle w:val="CommentReference"/>
           <w:rFonts w:ascii="Times" w:hAnsi="Times"/>
           <w:noProof w:val="0"/>
         </w:rPr>
-        <w:commentReference w:id="83"/>
+        <w:commentReference w:id="112"/>
       </w:r>
     </w:p>
     <w:p>
@@ -6765,11 +6824,12 @@
       <w:r>
         <w:t>}</w:t>
       </w:r>
-      <w:bookmarkEnd w:id="81"/>
-      <w:bookmarkEnd w:id="82"/>
-    </w:p>
-    <w:bookmarkEnd w:id="79"/>
-    <w:bookmarkEnd w:id="80"/>
+      <w:bookmarkEnd w:id="107"/>
+      <w:bookmarkEnd w:id="108"/>
+      <w:bookmarkEnd w:id="111"/>
+    </w:p>
+    <w:bookmarkEnd w:id="109"/>
+    <w:bookmarkEnd w:id="110"/>
     <w:p>
       <w:pPr>
         <w:pStyle w:val="CodeCaption"/>
@@ -6791,16 +6851,18 @@
       <w:pPr>
         <w:pStyle w:val="Code"/>
       </w:pPr>
-      <w:bookmarkStart w:id="84" w:name="OLE_LINK41"/>
-      <w:bookmarkStart w:id="85" w:name="OLE_LINK42"/>
-      <w:bookmarkStart w:id="86" w:name="OLE_LINK145"/>
+      <w:bookmarkStart w:id="113" w:name="OLE_LINK41"/>
+      <w:bookmarkStart w:id="114" w:name="OLE_LINK42"/>
+      <w:bookmarkStart w:id="115" w:name="OLE_LINK145"/>
+      <w:bookmarkStart w:id="116" w:name="OLE_LINK232"/>
       <w:r>
         <w:t>container.Bind&lt;IUpdateTaskMaintenanceProcessor&gt;().To&lt;UpdateTaskMaintenanceProcessor&gt;().InRequestScope();</w:t>
       </w:r>
     </w:p>
-    <w:bookmarkEnd w:id="84"/>
-    <w:bookmarkEnd w:id="85"/>
-    <w:bookmarkEnd w:id="86"/>
+    <w:bookmarkEnd w:id="113"/>
+    <w:bookmarkEnd w:id="114"/>
+    <w:bookmarkEnd w:id="115"/>
+    <w:bookmarkEnd w:id="116"/>
     <w:p>
       <w:pPr>
         <w:pStyle w:val="BodyText"/>
@@ -6998,26 +7060,26 @@
       <w:r>
         <w:t>, it's time to prove that this actually works</w:t>
       </w:r>
-      <w:commentRangeStart w:id="87"/>
-      <w:commentRangeStart w:id="88"/>
+      <w:commentRangeStart w:id="117"/>
+      <w:commentRangeStart w:id="118"/>
       <w:r>
         <w:t>!</w:t>
       </w:r>
-      <w:commentRangeEnd w:id="87"/>
+      <w:commentRangeEnd w:id="117"/>
       <w:r>
         <w:rPr>
           <w:rStyle w:val="CommentReference"/>
           <w:rFonts w:ascii="Times" w:eastAsia="Calibri" w:hAnsi="Times"/>
         </w:rPr>
-        <w:commentReference w:id="87"/>
-      </w:r>
-      <w:commentRangeEnd w:id="88"/>
+        <w:commentReference w:id="117"/>
+      </w:r>
+      <w:commentRangeEnd w:id="118"/>
       <w:r>
         <w:rPr>
           <w:rStyle w:val="CommentReference"/>
           <w:rFonts w:ascii="Times" w:hAnsi="Times"/>
         </w:rPr>
-        <w:commentReference w:id="88"/>
+        <w:commentReference w:id="118"/>
       </w:r>
       <w:r>
         <w:t xml:space="preserve"> We'll start with a PUT, using </w:t>
@@ -7417,9 +7479,10 @@
       <w:pPr>
         <w:pStyle w:val="Code"/>
       </w:pPr>
-      <w:bookmarkStart w:id="89" w:name="OLE_LINK43"/>
-      <w:bookmarkStart w:id="90" w:name="OLE_LINK44"/>
-      <w:bookmarkStart w:id="91" w:name="OLE_LINK146"/>
+      <w:bookmarkStart w:id="119" w:name="OLE_LINK43"/>
+      <w:bookmarkStart w:id="120" w:name="OLE_LINK44"/>
+      <w:bookmarkStart w:id="121" w:name="OLE_LINK146"/>
+      <w:bookmarkStart w:id="122" w:name="OLE_LINK233"/>
       <w:r>
         <w:t>using System.Net;</w:t>
       </w:r>
@@ -7985,9 +8048,10 @@
       <w:r>
         <w:t>}</w:t>
       </w:r>
-      <w:bookmarkEnd w:id="89"/>
-      <w:bookmarkEnd w:id="90"/>
-      <w:bookmarkEnd w:id="91"/>
+      <w:bookmarkEnd w:id="119"/>
+      <w:bookmarkEnd w:id="120"/>
+      <w:bookmarkEnd w:id="121"/>
+      <w:bookmarkEnd w:id="122"/>
     </w:p>
     <w:p>
       <w:pPr>
@@ -8305,7 +8369,7 @@
       <w:pPr>
         <w:pStyle w:val="Code"/>
       </w:pPr>
-      <w:bookmarkStart w:id="92" w:name="OLE_LINK147"/>
+      <w:bookmarkStart w:id="123" w:name="OLE_LINK147"/>
       <w:r>
         <w:t>[Route("{id:long}", Name = "UpdateTaskRoute")]</w:t>
       </w:r>
@@ -8333,17 +8397,33 @@
           <w:rStyle w:val="CodeBold"/>
         </w:rPr>
       </w:pPr>
-      <w:bookmarkStart w:id="93" w:name="OLE_LINK45"/>
-      <w:bookmarkStart w:id="94" w:name="OLE_LINK46"/>
+      <w:bookmarkStart w:id="124" w:name="OLE_LINK45"/>
+      <w:bookmarkStart w:id="125" w:name="OLE_LINK46"/>
       <w:r>
         <w:rPr>
           <w:rStyle w:val="CodeBold"/>
         </w:rPr>
-        <w:t>[ValidateTaskUpdateRequest]</w:t>
-      </w:r>
-    </w:p>
-    <w:bookmarkEnd w:id="93"/>
-    <w:bookmarkEnd w:id="94"/>
+        <w:t>[</w:t>
+      </w:r>
+      <w:bookmarkStart w:id="126" w:name="OLE_LINK234"/>
+      <w:bookmarkStart w:id="127" w:name="OLE_LINK235"/>
+      <w:r>
+        <w:rPr>
+          <w:rStyle w:val="CodeBold"/>
+        </w:rPr>
+        <w:t>ValidateTaskUpdateRequest</w:t>
+      </w:r>
+      <w:bookmarkEnd w:id="126"/>
+      <w:bookmarkEnd w:id="127"/>
+      <w:r>
+        <w:rPr>
+          <w:rStyle w:val="CodeBold"/>
+        </w:rPr>
+        <w:t>]</w:t>
+      </w:r>
+    </w:p>
+    <w:bookmarkEnd w:id="124"/>
+    <w:bookmarkEnd w:id="125"/>
     <w:p>
       <w:pPr>
         <w:pStyle w:val="Code"/>
@@ -8392,7 +8472,7 @@
         <w:t>}</w:t>
       </w:r>
     </w:p>
-    <w:bookmarkEnd w:id="92"/>
+    <w:bookmarkEnd w:id="123"/>
     <w:p>
       <w:pPr>
         <w:pStyle w:val="BodyText"/>
@@ -8670,7 +8750,7 @@
       <w:r>
         <w:t xml:space="preserve">In this section, however, we will implement an action filter that may be used to decorate virtually any controller action method. There are three things required to make </w:t>
       </w:r>
-      <w:del w:id="95" w:author="Fabio Claudio Ferracchiati" w:date="2014-06-11T14:33:00Z">
+      <w:del w:id="128" w:author="Fabio Claudio Ferracchiati" w:date="2014-06-11T14:33:00Z">
         <w:r>
           <w:delText xml:space="preserve">make </w:delText>
         </w:r>
@@ -8739,7 +8819,7 @@
       <w:r>
         <w:t xml:space="preserve">Let's get started by implementing the action filter </w:t>
       </w:r>
-      <w:commentRangeStart w:id="96"/>
+      <w:commentRangeStart w:id="129"/>
       <w:r>
         <w:t xml:space="preserve">(add it as follows, in a new </w:t>
       </w:r>
@@ -8761,27 +8841,28 @@
       <w:r>
         <w:t>):</w:t>
       </w:r>
-      <w:commentRangeEnd w:id="96"/>
+      <w:commentRangeEnd w:id="129"/>
       <w:r>
         <w:rPr>
           <w:rStyle w:val="CommentReference"/>
           <w:rFonts w:ascii="Times" w:hAnsi="Times"/>
         </w:rPr>
-        <w:commentReference w:id="96"/>
-      </w:r>
-    </w:p>
-    <w:p>
-      <w:pPr>
-        <w:pStyle w:val="Code"/>
-      </w:pPr>
-    </w:p>
-    <w:p>
-      <w:pPr>
-        <w:pStyle w:val="Code"/>
-      </w:pPr>
-      <w:bookmarkStart w:id="97" w:name="OLE_LINK47"/>
-      <w:bookmarkStart w:id="98" w:name="OLE_LINK48"/>
-      <w:bookmarkStart w:id="99" w:name="OLE_LINK148"/>
+        <w:commentReference w:id="129"/>
+      </w:r>
+    </w:p>
+    <w:p>
+      <w:pPr>
+        <w:pStyle w:val="Code"/>
+      </w:pPr>
+    </w:p>
+    <w:p>
+      <w:pPr>
+        <w:pStyle w:val="Code"/>
+      </w:pPr>
+      <w:bookmarkStart w:id="130" w:name="OLE_LINK148"/>
+      <w:bookmarkStart w:id="131" w:name="OLE_LINK47"/>
+      <w:bookmarkStart w:id="132" w:name="OLE_LINK48"/>
+      <w:bookmarkStart w:id="133" w:name="OLE_LINK236"/>
       <w:r>
         <w:t>using System.Net;</w:t>
       </w:r>
@@ -8963,10 +9044,11 @@
       <w:r>
         <w:t>}</w:t>
       </w:r>
-      <w:bookmarkEnd w:id="99"/>
-    </w:p>
-    <w:bookmarkEnd w:id="97"/>
-    <w:bookmarkEnd w:id="98"/>
+      <w:bookmarkEnd w:id="130"/>
+    </w:p>
+    <w:bookmarkEnd w:id="131"/>
+    <w:bookmarkEnd w:id="132"/>
+    <w:bookmarkEnd w:id="133"/>
     <w:p>
       <w:pPr>
         <w:pStyle w:val="BodyText"/>
@@ -9098,8 +9180,10 @@
       <w:pPr>
         <w:pStyle w:val="Code"/>
       </w:pPr>
-      <w:bookmarkStart w:id="100" w:name="OLE_LINK149"/>
-      <w:bookmarkStart w:id="101" w:name="OLE_LINK150"/>
+      <w:bookmarkStart w:id="134" w:name="OLE_LINK149"/>
+      <w:bookmarkStart w:id="135" w:name="OLE_LINK150"/>
+      <w:bookmarkStart w:id="136" w:name="OLE_LINK238"/>
+      <w:bookmarkStart w:id="137" w:name="OLE_LINK239"/>
       <w:r>
         <w:t>using System;</w:t>
       </w:r>
@@ -9170,16 +9254,18 @@
       <w:r>
         <w:t xml:space="preserve"> </w:t>
       </w:r>
-      <w:bookmarkStart w:id="102" w:name="OLE_LINK49"/>
-      <w:bookmarkStart w:id="103" w:name="OLE_LINK50"/>
+      <w:bookmarkStart w:id="138" w:name="OLE_LINK49"/>
+      <w:bookmarkStart w:id="139" w:name="OLE_LINK50"/>
+      <w:bookmarkStart w:id="140" w:name="OLE_LINK237"/>
       <w:r>
         <w:rPr>
           <w:rStyle w:val="CodeBold"/>
         </w:rPr>
         <w:t>[Required(AllowEmptyStrings = false)]</w:t>
       </w:r>
-      <w:bookmarkEnd w:id="102"/>
-      <w:bookmarkEnd w:id="103"/>
+      <w:bookmarkEnd w:id="138"/>
+      <w:bookmarkEnd w:id="139"/>
+      <w:bookmarkEnd w:id="140"/>
     </w:p>
     <w:p>
       <w:pPr>
@@ -9243,9 +9329,11 @@
       <w:r>
         <w:t>}</w:t>
       </w:r>
-    </w:p>
-    <w:bookmarkEnd w:id="100"/>
-    <w:bookmarkEnd w:id="101"/>
+      <w:bookmarkEnd w:id="136"/>
+      <w:bookmarkEnd w:id="137"/>
+    </w:p>
+    <w:bookmarkEnd w:id="134"/>
+    <w:bookmarkEnd w:id="135"/>
     <w:p>
       <w:pPr>
         <w:pStyle w:val="BodyText"/>
@@ -9288,8 +9376,8 @@
       <w:pPr>
         <w:pStyle w:val="Code"/>
       </w:pPr>
-      <w:bookmarkStart w:id="104" w:name="OLE_LINK151"/>
-      <w:bookmarkStart w:id="105" w:name="OLE_LINK152"/>
+      <w:bookmarkStart w:id="141" w:name="OLE_LINK151"/>
+      <w:bookmarkStart w:id="142" w:name="OLE_LINK152"/>
       <w:r>
         <w:t>[Route("", Name = "AddTaskRoute")]</w:t>
       </w:r>
@@ -9309,29 +9397,29 @@
           <w:rStyle w:val="CodeBold"/>
         </w:rPr>
       </w:pPr>
-      <w:bookmarkStart w:id="106" w:name="OLE_LINK51"/>
-      <w:bookmarkStart w:id="107" w:name="OLE_LINK52"/>
+      <w:bookmarkStart w:id="143" w:name="OLE_LINK51"/>
+      <w:bookmarkStart w:id="144" w:name="OLE_LINK52"/>
       <w:r>
         <w:rPr>
           <w:rStyle w:val="CodeBold"/>
         </w:rPr>
         <w:t>[</w:t>
       </w:r>
-      <w:commentRangeStart w:id="108"/>
+      <w:commentRangeStart w:id="145"/>
       <w:r>
         <w:rPr>
           <w:rStyle w:val="CodeBold"/>
         </w:rPr>
         <w:t>ValidateModel</w:t>
       </w:r>
-      <w:commentRangeEnd w:id="108"/>
+      <w:commentRangeEnd w:id="145"/>
       <w:r>
         <w:rPr>
           <w:rStyle w:val="CommentReference"/>
           <w:rFonts w:ascii="Times" w:hAnsi="Times"/>
           <w:noProof w:val="0"/>
         </w:rPr>
-        <w:commentReference w:id="108"/>
+        <w:commentReference w:id="145"/>
       </w:r>
       <w:r>
         <w:rPr>
@@ -9340,8 +9428,8 @@
         <w:t>]</w:t>
       </w:r>
     </w:p>
-    <w:bookmarkEnd w:id="106"/>
-    <w:bookmarkEnd w:id="107"/>
+    <w:bookmarkEnd w:id="143"/>
+    <w:bookmarkEnd w:id="144"/>
     <w:p>
       <w:pPr>
         <w:pStyle w:val="Code"/>
@@ -9398,8 +9486,8 @@
         <w:t>}</w:t>
       </w:r>
     </w:p>
-    <w:bookmarkEnd w:id="104"/>
-    <w:bookmarkEnd w:id="105"/>
+    <w:bookmarkEnd w:id="141"/>
+    <w:bookmarkEnd w:id="142"/>
     <w:p>
       <w:pPr>
         <w:pStyle w:val="BodyText"/>
@@ -9886,10 +9974,11 @@
       <w:pPr>
         <w:pStyle w:val="Code"/>
       </w:pPr>
-      <w:bookmarkStart w:id="109" w:name="OLE_LINK53"/>
-      <w:bookmarkStart w:id="110" w:name="OLE_LINK54"/>
-      <w:bookmarkStart w:id="111" w:name="OLE_LINK153"/>
-      <w:bookmarkStart w:id="112" w:name="OLE_LINK154"/>
+      <w:bookmarkStart w:id="148" w:name="OLE_LINK153"/>
+      <w:bookmarkStart w:id="149" w:name="OLE_LINK154"/>
+      <w:bookmarkStart w:id="150" w:name="OLE_LINK53"/>
+      <w:bookmarkStart w:id="151" w:name="OLE_LINK54"/>
+      <w:bookmarkStart w:id="152" w:name="OLE_LINK242"/>
       <w:r>
         <w:t>namespace WebApi2Book.Data</w:t>
       </w:r>
@@ -10003,11 +10092,12 @@
       <w:r>
         <w:t>}</w:t>
       </w:r>
-      <w:bookmarkEnd w:id="111"/>
-      <w:bookmarkEnd w:id="112"/>
-    </w:p>
-    <w:bookmarkEnd w:id="109"/>
-    <w:bookmarkEnd w:id="110"/>
+      <w:bookmarkEnd w:id="148"/>
+      <w:bookmarkEnd w:id="149"/>
+    </w:p>
+    <w:bookmarkEnd w:id="150"/>
+    <w:bookmarkEnd w:id="151"/>
+    <w:bookmarkEnd w:id="152"/>
     <w:p>
       <w:pPr>
         <w:pStyle w:val="BodyText"/>
@@ -10036,10 +10126,11 @@
       <w:pPr>
         <w:pStyle w:val="Code"/>
       </w:pPr>
-      <w:bookmarkStart w:id="113" w:name="OLE_LINK55"/>
-      <w:bookmarkStart w:id="114" w:name="OLE_LINK56"/>
-      <w:bookmarkStart w:id="115" w:name="OLE_LINK155"/>
-      <w:bookmarkStart w:id="116" w:name="OLE_LINK156"/>
+      <w:bookmarkStart w:id="153" w:name="OLE_LINK155"/>
+      <w:bookmarkStart w:id="154" w:name="OLE_LINK156"/>
+      <w:bookmarkStart w:id="155" w:name="OLE_LINK55"/>
+      <w:bookmarkStart w:id="156" w:name="OLE_LINK56"/>
+      <w:bookmarkStart w:id="157" w:name="OLE_LINK243"/>
       <w:r>
         <w:t>using System;</w:t>
       </w:r>
@@ -10112,11 +10203,12 @@
       <w:r>
         <w:t>}</w:t>
       </w:r>
-      <w:bookmarkEnd w:id="115"/>
-      <w:bookmarkEnd w:id="116"/>
-    </w:p>
-    <w:bookmarkEnd w:id="113"/>
-    <w:bookmarkEnd w:id="114"/>
+      <w:bookmarkEnd w:id="153"/>
+      <w:bookmarkEnd w:id="154"/>
+    </w:p>
+    <w:bookmarkEnd w:id="155"/>
+    <w:bookmarkEnd w:id="156"/>
+    <w:bookmarkEnd w:id="157"/>
     <w:p>
       <w:pPr>
         <w:pStyle w:val="CodeCaption"/>
@@ -10129,10 +10221,11 @@
       <w:pPr>
         <w:pStyle w:val="Code"/>
       </w:pPr>
-      <w:bookmarkStart w:id="117" w:name="OLE_LINK57"/>
-      <w:bookmarkStart w:id="118" w:name="OLE_LINK58"/>
-      <w:bookmarkStart w:id="119" w:name="OLE_LINK157"/>
-      <w:bookmarkStart w:id="120" w:name="OLE_LINK158"/>
+      <w:bookmarkStart w:id="158" w:name="OLE_LINK157"/>
+      <w:bookmarkStart w:id="159" w:name="OLE_LINK158"/>
+      <w:bookmarkStart w:id="160" w:name="OLE_LINK57"/>
+      <w:bookmarkStart w:id="161" w:name="OLE_LINK58"/>
+      <w:bookmarkStart w:id="162" w:name="OLE_LINK244"/>
       <w:r>
         <w:t>using System;</w:t>
       </w:r>
@@ -10518,11 +10611,12 @@
       <w:r>
         <w:t>}</w:t>
       </w:r>
-      <w:bookmarkEnd w:id="119"/>
-      <w:bookmarkEnd w:id="120"/>
-    </w:p>
-    <w:bookmarkEnd w:id="117"/>
-    <w:bookmarkEnd w:id="118"/>
+      <w:bookmarkEnd w:id="158"/>
+      <w:bookmarkEnd w:id="159"/>
+      <w:bookmarkEnd w:id="162"/>
+    </w:p>
+    <w:bookmarkEnd w:id="160"/>
+    <w:bookmarkEnd w:id="161"/>
     <w:p>
       <w:pPr>
         <w:pStyle w:val="CodeCaption"/>
@@ -10544,18 +10638,20 @@
       <w:pPr>
         <w:pStyle w:val="Code"/>
       </w:pPr>
-      <w:bookmarkStart w:id="121" w:name="OLE_LINK59"/>
-      <w:bookmarkStart w:id="122" w:name="OLE_LINK60"/>
-      <w:bookmarkStart w:id="123" w:name="OLE_LINK159"/>
-      <w:bookmarkStart w:id="124" w:name="OLE_LINK160"/>
+      <w:bookmarkStart w:id="163" w:name="OLE_LINK159"/>
+      <w:bookmarkStart w:id="164" w:name="OLE_LINK160"/>
+      <w:bookmarkStart w:id="165" w:name="OLE_LINK59"/>
+      <w:bookmarkStart w:id="166" w:name="OLE_LINK60"/>
+      <w:bookmarkStart w:id="167" w:name="OLE_LINK245"/>
       <w:r>
         <w:t>container.Bind&lt;IPagedDataRequestFactory&gt;().To&lt;PagedDataRequestFactory&gt;().InSingletonScope();</w:t>
       </w:r>
-      <w:bookmarkEnd w:id="123"/>
-      <w:bookmarkEnd w:id="124"/>
-    </w:p>
-    <w:bookmarkEnd w:id="121"/>
-    <w:bookmarkEnd w:id="122"/>
+      <w:bookmarkEnd w:id="163"/>
+      <w:bookmarkEnd w:id="164"/>
+    </w:p>
+    <w:bookmarkEnd w:id="165"/>
+    <w:bookmarkEnd w:id="166"/>
+    <w:bookmarkEnd w:id="167"/>
     <w:p>
       <w:pPr>
         <w:pStyle w:val="BodyText"/>
@@ -10720,10 +10816,11 @@
       <w:pPr>
         <w:pStyle w:val="Code"/>
       </w:pPr>
-      <w:bookmarkStart w:id="125" w:name="OLE_LINK61"/>
-      <w:bookmarkStart w:id="126" w:name="OLE_LINK62"/>
-      <w:bookmarkStart w:id="127" w:name="OLE_LINK161"/>
-      <w:bookmarkStart w:id="128" w:name="OLE_LINK162"/>
+      <w:bookmarkStart w:id="168" w:name="OLE_LINK161"/>
+      <w:bookmarkStart w:id="169" w:name="OLE_LINK162"/>
+      <w:bookmarkStart w:id="170" w:name="OLE_LINK61"/>
+      <w:bookmarkStart w:id="171" w:name="OLE_LINK62"/>
+      <w:bookmarkStart w:id="172" w:name="OLE_LINK246"/>
       <w:r>
         <w:t>using System.ComponentModel;</w:t>
       </w:r>
@@ -10828,11 +10925,12 @@
       <w:r>
         <w:t>}</w:t>
       </w:r>
-      <w:bookmarkEnd w:id="127"/>
-      <w:bookmarkEnd w:id="128"/>
-    </w:p>
-    <w:bookmarkEnd w:id="125"/>
-    <w:bookmarkEnd w:id="126"/>
+      <w:bookmarkEnd w:id="168"/>
+      <w:bookmarkEnd w:id="169"/>
+    </w:p>
+    <w:bookmarkEnd w:id="170"/>
+    <w:bookmarkEnd w:id="171"/>
+    <w:bookmarkEnd w:id="172"/>
     <w:p>
       <w:pPr>
         <w:pStyle w:val="BodyText"/>
@@ -10898,26 +10996,27 @@
       <w:r>
         <w:t>Now add in the extension methods</w:t>
       </w:r>
-      <w:commentRangeStart w:id="129"/>
+      <w:commentRangeStart w:id="173"/>
       <w:r>
         <w:t>:</w:t>
       </w:r>
-      <w:commentRangeEnd w:id="129"/>
+      <w:commentRangeEnd w:id="173"/>
       <w:r>
         <w:rPr>
           <w:rStyle w:val="CommentReference"/>
           <w:rFonts w:ascii="Times" w:eastAsia="Calibri" w:hAnsi="Times"/>
         </w:rPr>
-        <w:commentReference w:id="129"/>
-      </w:r>
-    </w:p>
-    <w:p>
-      <w:pPr>
-        <w:pStyle w:val="Code"/>
-      </w:pPr>
-      <w:bookmarkStart w:id="130" w:name="OLE_LINK63"/>
-      <w:bookmarkStart w:id="131" w:name="OLE_LINK64"/>
-      <w:bookmarkStart w:id="132" w:name="OLE_LINK163"/>
+        <w:commentReference w:id="173"/>
+      </w:r>
+    </w:p>
+    <w:p>
+      <w:pPr>
+        <w:pStyle w:val="Code"/>
+      </w:pPr>
+      <w:bookmarkStart w:id="174" w:name="OLE_LINK163"/>
+      <w:bookmarkStart w:id="175" w:name="OLE_LINK63"/>
+      <w:bookmarkStart w:id="176" w:name="OLE_LINK64"/>
+      <w:bookmarkStart w:id="177" w:name="OLE_LINK247"/>
       <w:r>
         <w:t>using System;</w:t>
       </w:r>
@@ -11121,10 +11220,11 @@
       <w:r>
         <w:t>}</w:t>
       </w:r>
-      <w:bookmarkEnd w:id="132"/>
-    </w:p>
-    <w:bookmarkEnd w:id="130"/>
-    <w:bookmarkEnd w:id="131"/>
+      <w:bookmarkEnd w:id="174"/>
+      <w:bookmarkEnd w:id="177"/>
+    </w:p>
+    <w:bookmarkEnd w:id="175"/>
+    <w:bookmarkEnd w:id="176"/>
     <w:p>
       <w:pPr>
         <w:pStyle w:val="BodyText"/>
@@ -11209,9 +11309,10 @@
       <w:pPr>
         <w:pStyle w:val="Code"/>
       </w:pPr>
-      <w:bookmarkStart w:id="133" w:name="OLE_LINK65"/>
-      <w:bookmarkStart w:id="134" w:name="OLE_LINK66"/>
-      <w:bookmarkStart w:id="135" w:name="OLE_LINK164"/>
+      <w:bookmarkStart w:id="178" w:name="OLE_LINK65"/>
+      <w:bookmarkStart w:id="179" w:name="OLE_LINK66"/>
+      <w:bookmarkStart w:id="180" w:name="OLE_LINK164"/>
+      <w:bookmarkStart w:id="181" w:name="OLE_LINK248"/>
       <w:r>
         <w:t>using System;</w:t>
       </w:r>
@@ -11220,28 +11321,28 @@
       <w:pPr>
         <w:pStyle w:val="Code"/>
       </w:pPr>
-      <w:commentRangeStart w:id="136"/>
-      <w:commentRangeStart w:id="137"/>
+      <w:commentRangeStart w:id="182"/>
+      <w:commentRangeStart w:id="183"/>
       <w:r>
         <w:t>using WebApi2Book.Common;</w:t>
       </w:r>
-      <w:commentRangeEnd w:id="136"/>
+      <w:commentRangeEnd w:id="182"/>
       <w:r>
         <w:rPr>
           <w:rStyle w:val="CommentReference"/>
           <w:rFonts w:ascii="Times" w:hAnsi="Times"/>
           <w:noProof w:val="0"/>
         </w:rPr>
-        <w:commentReference w:id="136"/>
-      </w:r>
-      <w:commentRangeEnd w:id="137"/>
+        <w:commentReference w:id="182"/>
+      </w:r>
+      <w:commentRangeEnd w:id="183"/>
       <w:r>
         <w:rPr>
           <w:rStyle w:val="CommentReference"/>
           <w:rFonts w:ascii="Times" w:hAnsi="Times"/>
           <w:noProof w:val="0"/>
         </w:rPr>
-        <w:commentReference w:id="137"/>
+        <w:commentReference w:id="183"/>
       </w:r>
     </w:p>
     <w:p>
@@ -11583,9 +11684,10 @@
       <w:r>
         <w:t>}</w:t>
       </w:r>
-      <w:bookmarkEnd w:id="133"/>
-      <w:bookmarkEnd w:id="134"/>
-      <w:bookmarkEnd w:id="135"/>
+      <w:bookmarkEnd w:id="178"/>
+      <w:bookmarkEnd w:id="179"/>
+      <w:bookmarkEnd w:id="180"/>
+      <w:bookmarkEnd w:id="181"/>
     </w:p>
     <w:p>
       <w:pPr>
@@ -11653,9 +11755,10 @@
       <w:pPr>
         <w:pStyle w:val="Code"/>
       </w:pPr>
-      <w:bookmarkStart w:id="138" w:name="OLE_LINK67"/>
-      <w:bookmarkStart w:id="139" w:name="OLE_LINK68"/>
-      <w:bookmarkStart w:id="140" w:name="OLE_LINK165"/>
+      <w:bookmarkStart w:id="184" w:name="OLE_LINK165"/>
+      <w:bookmarkStart w:id="185" w:name="OLE_LINK67"/>
+      <w:bookmarkStart w:id="186" w:name="OLE_LINK68"/>
+      <w:bookmarkStart w:id="187" w:name="OLE_LINK249"/>
       <w:r>
         <w:t>using System.Collections.Generic;</w:t>
       </w:r>
@@ -11837,10 +11940,11 @@
       <w:r>
         <w:t>}</w:t>
       </w:r>
-      <w:bookmarkEnd w:id="140"/>
-    </w:p>
-    <w:bookmarkEnd w:id="138"/>
-    <w:bookmarkEnd w:id="139"/>
+      <w:bookmarkEnd w:id="184"/>
+      <w:bookmarkEnd w:id="187"/>
+    </w:p>
+    <w:bookmarkEnd w:id="185"/>
+    <w:bookmarkEnd w:id="186"/>
     <w:p>
       <w:pPr>
         <w:pStyle w:val="BodyText"/>
@@ -11933,9 +12037,10 @@
       <w:pPr>
         <w:pStyle w:val="Code"/>
       </w:pPr>
-      <w:bookmarkStart w:id="141" w:name="OLE_LINK69"/>
-      <w:bookmarkStart w:id="142" w:name="OLE_LINK70"/>
-      <w:bookmarkStart w:id="143" w:name="OLE_LINK166"/>
+      <w:bookmarkStart w:id="188" w:name="OLE_LINK69"/>
+      <w:bookmarkStart w:id="189" w:name="OLE_LINK70"/>
+      <w:bookmarkStart w:id="190" w:name="OLE_LINK166"/>
+      <w:bookmarkStart w:id="191" w:name="OLE_LINK250"/>
       <w:r>
         <w:t>using WebApi2Book.Data.Entities;</w:t>
       </w:r>
@@ -11949,18 +12054,18 @@
       <w:pPr>
         <w:pStyle w:val="Code"/>
       </w:pPr>
-      <w:commentRangeStart w:id="144"/>
+      <w:commentRangeStart w:id="192"/>
       <w:r>
         <w:t>namespace WebApi2Book.Data</w:t>
       </w:r>
-      <w:commentRangeEnd w:id="144"/>
+      <w:commentRangeEnd w:id="192"/>
       <w:r>
         <w:rPr>
           <w:rStyle w:val="CommentReference"/>
           <w:rFonts w:ascii="Times" w:hAnsi="Times"/>
           <w:noProof w:val="0"/>
         </w:rPr>
-        <w:commentReference w:id="144"/>
+        <w:commentReference w:id="192"/>
       </w:r>
     </w:p>
     <w:p>
@@ -12011,9 +12116,10 @@
         <w:t>}</w:t>
       </w:r>
     </w:p>
-    <w:bookmarkEnd w:id="141"/>
-    <w:bookmarkEnd w:id="142"/>
-    <w:bookmarkEnd w:id="143"/>
+    <w:bookmarkEnd w:id="188"/>
+    <w:bookmarkEnd w:id="189"/>
+    <w:bookmarkEnd w:id="190"/>
+    <w:bookmarkEnd w:id="191"/>
     <w:p>
       <w:pPr>
         <w:pStyle w:val="CodeCaption"/>
@@ -12026,10 +12132,10 @@
       <w:pPr>
         <w:pStyle w:val="Code"/>
       </w:pPr>
-      <w:bookmarkStart w:id="145" w:name="OLE_LINK71"/>
-      <w:bookmarkStart w:id="146" w:name="OLE_LINK72"/>
-      <w:bookmarkStart w:id="147" w:name="OLE_LINK167"/>
-      <w:commentRangeStart w:id="148"/>
+      <w:bookmarkStart w:id="193" w:name="OLE_LINK71"/>
+      <w:bookmarkStart w:id="194" w:name="OLE_LINK72"/>
+      <w:bookmarkStart w:id="195" w:name="OLE_LINK167"/>
+      <w:commentRangeStart w:id="196"/>
       <w:r>
         <w:t>using NHibernate;</w:t>
       </w:r>
@@ -12041,25 +12147,26 @@
       <w:r>
         <w:t>using WebApi2Book.Data.Entities;</w:t>
       </w:r>
-      <w:commentRangeEnd w:id="148"/>
+      <w:commentRangeEnd w:id="196"/>
       <w:r>
         <w:rPr>
           <w:rStyle w:val="CommentReference"/>
           <w:rFonts w:ascii="Times" w:hAnsi="Times"/>
           <w:noProof w:val="0"/>
         </w:rPr>
-        <w:commentReference w:id="148"/>
-      </w:r>
-    </w:p>
-    <w:p>
-      <w:pPr>
-        <w:pStyle w:val="Code"/>
-      </w:pPr>
-    </w:p>
-    <w:p>
-      <w:pPr>
-        <w:pStyle w:val="Code"/>
-      </w:pPr>
+        <w:commentReference w:id="196"/>
+      </w:r>
+    </w:p>
+    <w:p>
+      <w:pPr>
+        <w:pStyle w:val="Code"/>
+      </w:pPr>
+    </w:p>
+    <w:p>
+      <w:pPr>
+        <w:pStyle w:val="Code"/>
+      </w:pPr>
+      <w:bookmarkStart w:id="199" w:name="OLE_LINK253"/>
       <w:r>
         <w:t>namespace WebApi2Book.Data.SqlServer.QueryProcessors</w:t>
       </w:r>
@@ -12251,10 +12358,11 @@
       <w:r>
         <w:t>}</w:t>
       </w:r>
-      <w:bookmarkEnd w:id="145"/>
-      <w:bookmarkEnd w:id="146"/>
-    </w:p>
-    <w:bookmarkEnd w:id="147"/>
+      <w:bookmarkEnd w:id="193"/>
+      <w:bookmarkEnd w:id="194"/>
+      <w:bookmarkEnd w:id="199"/>
+    </w:p>
+    <w:bookmarkEnd w:id="195"/>
     <w:p>
       <w:pPr>
         <w:pStyle w:val="CodeCaption"/>
@@ -12276,16 +12384,18 @@
       <w:pPr>
         <w:pStyle w:val="Code"/>
       </w:pPr>
-      <w:bookmarkStart w:id="149" w:name="OLE_LINK73"/>
-      <w:bookmarkStart w:id="150" w:name="OLE_LINK74"/>
-      <w:bookmarkStart w:id="151" w:name="OLE_LINK168"/>
+      <w:bookmarkStart w:id="200" w:name="OLE_LINK73"/>
+      <w:bookmarkStart w:id="201" w:name="OLE_LINK74"/>
+      <w:bookmarkStart w:id="202" w:name="OLE_LINK168"/>
+      <w:bookmarkStart w:id="203" w:name="OLE_LINK254"/>
       <w:r>
         <w:t>container.Bind&lt;IAllTasksQueryProcessor&gt;().To&lt;AllTasksQueryProcessor&gt;().InRequestScope();</w:t>
       </w:r>
     </w:p>
-    <w:bookmarkEnd w:id="149"/>
-    <w:bookmarkEnd w:id="150"/>
-    <w:bookmarkEnd w:id="151"/>
+    <w:bookmarkEnd w:id="200"/>
+    <w:bookmarkEnd w:id="201"/>
+    <w:bookmarkEnd w:id="202"/>
+    <w:bookmarkEnd w:id="203"/>
     <w:p>
       <w:pPr>
         <w:pStyle w:val="BodyText"/>
@@ -12495,25 +12605,26 @@
       <w:pPr>
         <w:pStyle w:val="Code"/>
       </w:pPr>
-      <w:bookmarkStart w:id="152" w:name="OLE_LINK75"/>
-      <w:bookmarkStart w:id="153" w:name="OLE_LINK76"/>
-      <w:bookmarkStart w:id="154" w:name="OLE_LINK169"/>
-      <w:bookmarkStart w:id="155" w:name="OLE_LINK170"/>
+      <w:bookmarkStart w:id="204" w:name="OLE_LINK169"/>
+      <w:bookmarkStart w:id="205" w:name="OLE_LINK170"/>
+      <w:bookmarkStart w:id="206" w:name="OLE_LINK75"/>
+      <w:bookmarkStart w:id="207" w:name="OLE_LINK76"/>
+      <w:bookmarkStart w:id="208" w:name="OLE_LINK255"/>
       <w:r>
         <w:t xml:space="preserve">namespace </w:t>
       </w:r>
-      <w:commentRangeStart w:id="156"/>
+      <w:commentRangeStart w:id="209"/>
       <w:r>
         <w:t>WebApi2Book.Web.Api.Models</w:t>
       </w:r>
-      <w:commentRangeEnd w:id="156"/>
+      <w:commentRangeEnd w:id="209"/>
       <w:r>
         <w:rPr>
           <w:rStyle w:val="CommentReference"/>
           <w:rFonts w:ascii="Times" w:hAnsi="Times"/>
           <w:noProof w:val="0"/>
         </w:rPr>
-        <w:commentReference w:id="156"/>
+        <w:commentReference w:id="209"/>
       </w:r>
     </w:p>
     <w:p>
@@ -12572,11 +12683,12 @@
       <w:r>
         <w:t>}</w:t>
       </w:r>
-      <w:bookmarkEnd w:id="154"/>
-      <w:bookmarkEnd w:id="155"/>
-    </w:p>
-    <w:bookmarkEnd w:id="152"/>
-    <w:bookmarkEnd w:id="153"/>
+      <w:bookmarkEnd w:id="204"/>
+      <w:bookmarkEnd w:id="205"/>
+      <w:bookmarkEnd w:id="208"/>
+    </w:p>
+    <w:bookmarkEnd w:id="206"/>
+    <w:bookmarkEnd w:id="207"/>
     <w:p>
       <w:pPr>
         <w:pStyle w:val="BodyText"/>
@@ -12611,9 +12723,10 @@
       <w:pPr>
         <w:pStyle w:val="Code"/>
       </w:pPr>
-      <w:bookmarkStart w:id="157" w:name="OLE_LINK77"/>
-      <w:bookmarkStart w:id="158" w:name="OLE_LINK78"/>
-      <w:bookmarkStart w:id="159" w:name="OLE_LINK171"/>
+      <w:bookmarkStart w:id="210" w:name="OLE_LINK171"/>
+      <w:bookmarkStart w:id="211" w:name="OLE_LINK77"/>
+      <w:bookmarkStart w:id="212" w:name="OLE_LINK78"/>
+      <w:bookmarkStart w:id="213" w:name="OLE_LINK256"/>
       <w:r>
         <w:t>using System.Collections.Generic;</w:t>
       </w:r>
@@ -12630,18 +12743,18 @@
       <w:r>
         <w:t xml:space="preserve">namespace </w:t>
       </w:r>
-      <w:commentRangeStart w:id="160"/>
+      <w:commentRangeStart w:id="214"/>
       <w:r>
         <w:t>WebApi2Book.Web.Api.Models</w:t>
       </w:r>
-      <w:commentRangeEnd w:id="160"/>
+      <w:commentRangeEnd w:id="214"/>
       <w:r>
         <w:rPr>
           <w:rStyle w:val="CommentReference"/>
           <w:rFonts w:ascii="Times" w:hAnsi="Times"/>
           <w:noProof w:val="0"/>
         </w:rPr>
-        <w:commentReference w:id="160"/>
+        <w:commentReference w:id="214"/>
       </w:r>
     </w:p>
     <w:p>
@@ -12860,10 +12973,11 @@
       <w:r>
         <w:t>}</w:t>
       </w:r>
-      <w:bookmarkEnd w:id="159"/>
-    </w:p>
-    <w:bookmarkEnd w:id="157"/>
-    <w:bookmarkEnd w:id="158"/>
+      <w:bookmarkEnd w:id="210"/>
+    </w:p>
+    <w:bookmarkEnd w:id="211"/>
+    <w:bookmarkEnd w:id="212"/>
+    <w:bookmarkEnd w:id="213"/>
     <w:p>
       <w:pPr>
         <w:pStyle w:val="BodyText"/>
@@ -12920,9 +13034,10 @@
       <w:pPr>
         <w:pStyle w:val="Code"/>
       </w:pPr>
-      <w:bookmarkStart w:id="161" w:name="OLE_LINK79"/>
-      <w:bookmarkStart w:id="162" w:name="OLE_LINK80"/>
-      <w:bookmarkStart w:id="163" w:name="OLE_LINK172"/>
+      <w:bookmarkStart w:id="215" w:name="OLE_LINK172"/>
+      <w:bookmarkStart w:id="216" w:name="OLE_LINK79"/>
+      <w:bookmarkStart w:id="217" w:name="OLE_LINK80"/>
+      <w:bookmarkStart w:id="218" w:name="OLE_LINK257"/>
       <w:r>
         <w:lastRenderedPageBreak/>
         <w:t>using WebApi2Book.Data;</w:t>
@@ -12996,10 +13111,11 @@
       <w:r>
         <w:t>}</w:t>
       </w:r>
-      <w:bookmarkEnd w:id="163"/>
-    </w:p>
-    <w:bookmarkEnd w:id="161"/>
-    <w:bookmarkEnd w:id="162"/>
+      <w:bookmarkEnd w:id="215"/>
+      <w:bookmarkEnd w:id="218"/>
+    </w:p>
+    <w:bookmarkEnd w:id="216"/>
+    <w:bookmarkEnd w:id="217"/>
     <w:p>
       <w:pPr>
         <w:pStyle w:val="CodeCaption"/>
@@ -13012,11 +13128,12 @@
       <w:pPr>
         <w:pStyle w:val="Code"/>
       </w:pPr>
-      <w:bookmarkStart w:id="164" w:name="OLE_LINK81"/>
-      <w:bookmarkStart w:id="165" w:name="OLE_LINK82"/>
-      <w:bookmarkStart w:id="166" w:name="OLE_LINK173"/>
-      <w:bookmarkStart w:id="167" w:name="OLE_LINK174"/>
-      <w:commentRangeStart w:id="168"/>
+      <w:bookmarkStart w:id="219" w:name="OLE_LINK173"/>
+      <w:bookmarkStart w:id="220" w:name="OLE_LINK174"/>
+      <w:bookmarkStart w:id="221" w:name="OLE_LINK81"/>
+      <w:bookmarkStart w:id="222" w:name="OLE_LINK82"/>
+      <w:bookmarkStart w:id="223" w:name="OLE_LINK260"/>
+      <w:commentRangeStart w:id="224"/>
       <w:r>
         <w:t>using System.Collections.Generic;</w:t>
       </w:r>
@@ -13068,14 +13185,14 @@
       <w:r>
         <w:t xml:space="preserve">    WebApi2Book.Web.Api.Models.PagedDataInquiryResponse&lt;WebApi2Book.Web.Api.Models.Task&gt;;</w:t>
       </w:r>
-      <w:commentRangeEnd w:id="168"/>
+      <w:commentRangeEnd w:id="224"/>
       <w:r>
         <w:rPr>
           <w:rStyle w:val="CommentReference"/>
           <w:rFonts w:ascii="Times" w:hAnsi="Times"/>
           <w:noProof w:val="0"/>
         </w:rPr>
-        <w:commentReference w:id="168"/>
+        <w:commentReference w:id="224"/>
       </w:r>
     </w:p>
     <w:p>
@@ -13365,11 +13482,12 @@
       <w:r>
         <w:t>}</w:t>
       </w:r>
-      <w:bookmarkEnd w:id="166"/>
-      <w:bookmarkEnd w:id="167"/>
-    </w:p>
-    <w:bookmarkEnd w:id="164"/>
-    <w:bookmarkEnd w:id="165"/>
+      <w:bookmarkEnd w:id="219"/>
+      <w:bookmarkEnd w:id="220"/>
+      <w:bookmarkEnd w:id="223"/>
+    </w:p>
+    <w:bookmarkEnd w:id="221"/>
+    <w:bookmarkEnd w:id="222"/>
     <w:p>
       <w:pPr>
         <w:pStyle w:val="CodeCaption"/>
@@ -13391,16 +13509,18 @@
       <w:pPr>
         <w:pStyle w:val="Code"/>
       </w:pPr>
-      <w:bookmarkStart w:id="169" w:name="OLE_LINK83"/>
-      <w:bookmarkStart w:id="170" w:name="OLE_LINK84"/>
-      <w:bookmarkStart w:id="171" w:name="OLE_LINK175"/>
+      <w:bookmarkStart w:id="227" w:name="OLE_LINK83"/>
+      <w:bookmarkStart w:id="228" w:name="OLE_LINK84"/>
+      <w:bookmarkStart w:id="229" w:name="OLE_LINK175"/>
+      <w:bookmarkStart w:id="230" w:name="OLE_LINK261"/>
       <w:r>
         <w:t>container.Bind&lt;IAllTasksInquiryProcessor&gt;().To&lt;AllTasksInquiryProcessor&gt;().InRequestScope();</w:t>
       </w:r>
     </w:p>
-    <w:bookmarkEnd w:id="169"/>
-    <w:bookmarkEnd w:id="170"/>
-    <w:bookmarkEnd w:id="171"/>
+    <w:bookmarkEnd w:id="227"/>
+    <w:bookmarkEnd w:id="228"/>
+    <w:bookmarkEnd w:id="229"/>
+    <w:bookmarkEnd w:id="230"/>
     <w:p>
       <w:pPr>
         <w:pStyle w:val="Code"/>
@@ -13497,9 +13617,10 @@
       <w:pPr>
         <w:pStyle w:val="Code"/>
       </w:pPr>
-      <w:bookmarkStart w:id="172" w:name="OLE_LINK85"/>
-      <w:bookmarkStart w:id="173" w:name="OLE_LINK86"/>
-      <w:bookmarkStart w:id="174" w:name="OLE_LINK176"/>
+      <w:bookmarkStart w:id="231" w:name="OLE_LINK85"/>
+      <w:bookmarkStart w:id="232" w:name="OLE_LINK86"/>
+      <w:bookmarkStart w:id="233" w:name="OLE_LINK176"/>
+      <w:bookmarkStart w:id="234" w:name="OLE_LINK262"/>
       <w:r>
         <w:t>[Route("", Name = "GetTasksRoute")]</w:t>
       </w:r>
@@ -13569,9 +13690,10 @@
         <w:t>}</w:t>
       </w:r>
     </w:p>
-    <w:bookmarkEnd w:id="172"/>
-    <w:bookmarkEnd w:id="173"/>
-    <w:bookmarkEnd w:id="174"/>
+    <w:bookmarkEnd w:id="231"/>
+    <w:bookmarkEnd w:id="232"/>
+    <w:bookmarkEnd w:id="233"/>
+    <w:bookmarkEnd w:id="234"/>
     <w:p>
       <w:pPr>
         <w:pStyle w:val="BodyText"/>
@@ -13646,6 +13768,8 @@
           <w:rStyle w:val="CodeBold"/>
         </w:rPr>
       </w:pPr>
+      <w:bookmarkStart w:id="235" w:name="OLE_LINK263"/>
+      <w:bookmarkStart w:id="236" w:name="OLE_LINK264"/>
       <w:r>
         <w:rPr>
           <w:rStyle w:val="CodeBold"/>
@@ -13653,10 +13777,10 @@
         <w:lastRenderedPageBreak/>
         <w:t xml:space="preserve">        </w:t>
       </w:r>
-      <w:bookmarkStart w:id="175" w:name="OLE_LINK87"/>
-      <w:bookmarkStart w:id="176" w:name="OLE_LINK88"/>
-      <w:bookmarkStart w:id="177" w:name="OLE_LINK177"/>
-      <w:bookmarkStart w:id="178" w:name="OLE_LINK178"/>
+      <w:bookmarkStart w:id="237" w:name="OLE_LINK177"/>
+      <w:bookmarkStart w:id="238" w:name="OLE_LINK178"/>
+      <w:bookmarkStart w:id="239" w:name="OLE_LINK87"/>
+      <w:bookmarkStart w:id="240" w:name="OLE_LINK88"/>
       <w:r>
         <w:rPr>
           <w:rStyle w:val="CodeBold"/>
@@ -13678,8 +13802,10 @@
         <w:t xml:space="preserve">        private readonly IAllTasksInquiryProcessor _allTasksInquiryProcessor;</w:t>
       </w:r>
     </w:p>
-    <w:bookmarkEnd w:id="177"/>
-    <w:bookmarkEnd w:id="178"/>
+    <w:bookmarkEnd w:id="235"/>
+    <w:bookmarkEnd w:id="236"/>
+    <w:bookmarkEnd w:id="237"/>
+    <w:bookmarkEnd w:id="238"/>
     <w:p>
       <w:pPr>
         <w:pStyle w:val="Code"/>
@@ -13708,8 +13834,9 @@
       <w:r>
         <w:t xml:space="preserve">            IUpdateTaskMaintenanceProcessor updateTaskMaintenanceProcessor</w:t>
       </w:r>
-      <w:bookmarkStart w:id="179" w:name="OLE_LINK179"/>
-      <w:bookmarkStart w:id="180" w:name="OLE_LINK180"/>
+      <w:bookmarkStart w:id="241" w:name="OLE_LINK179"/>
+      <w:bookmarkStart w:id="242" w:name="OLE_LINK180"/>
+      <w:bookmarkStart w:id="243" w:name="OLE_LINK265"/>
       <w:r>
         <w:t>,</w:t>
       </w:r>
@@ -13741,8 +13868,9 @@
         </w:rPr>
         <w:t xml:space="preserve">             IAllTasksInquiryProcessor allTasksInquiryProcessor</w:t>
       </w:r>
-      <w:bookmarkEnd w:id="179"/>
-      <w:bookmarkEnd w:id="180"/>
+      <w:bookmarkEnd w:id="241"/>
+      <w:bookmarkEnd w:id="242"/>
+      <w:bookmarkEnd w:id="243"/>
       <w:r>
         <w:t>)</w:t>
       </w:r>
@@ -13786,8 +13914,9 @@
           <w:rStyle w:val="CodeBold"/>
         </w:rPr>
       </w:pPr>
-      <w:bookmarkStart w:id="181" w:name="OLE_LINK181"/>
-      <w:bookmarkStart w:id="182" w:name="OLE_LINK182"/>
+      <w:bookmarkStart w:id="244" w:name="OLE_LINK181"/>
+      <w:bookmarkStart w:id="245" w:name="OLE_LINK182"/>
+      <w:bookmarkStart w:id="246" w:name="OLE_LINK266"/>
       <w:r>
         <w:rPr>
           <w:rStyle w:val="CodeBold"/>
@@ -13809,8 +13938,9 @@
         <w:t xml:space="preserve">            _allTasksInquiryProcessor = allTasksInquiryProcessor;</w:t>
       </w:r>
     </w:p>
-    <w:bookmarkEnd w:id="181"/>
-    <w:bookmarkEnd w:id="182"/>
+    <w:bookmarkEnd w:id="244"/>
+    <w:bookmarkEnd w:id="245"/>
+    <w:bookmarkEnd w:id="246"/>
     <w:p>
       <w:pPr>
         <w:pStyle w:val="Code"/>
@@ -13819,8 +13949,8 @@
         <w:t xml:space="preserve">        }</w:t>
       </w:r>
     </w:p>
-    <w:bookmarkEnd w:id="175"/>
-    <w:bookmarkEnd w:id="176"/>
+    <w:bookmarkEnd w:id="239"/>
+    <w:bookmarkEnd w:id="240"/>
     <w:p>
       <w:pPr>
         <w:pStyle w:val="Code"/>
@@ -13955,7 +14085,7 @@
             <v:path o:extrusionok="f" gradientshapeok="t" o:connecttype="rect"/>
             <o:lock v:ext="edit" aspectratio="t"/>
           </v:shapetype>
-          <v:shape id="Picture 2" o:spid="_x0000_i1025" type="#_x0000_t75" style="width:276.75pt;height:272.35pt;visibility:visible;mso-wrap-style:square">
+          <v:shape id="Picture 2" o:spid="_x0000_i1025" type="#_x0000_t75" style="width:276.75pt;height:272.25pt;visibility:visible;mso-wrap-style:square">
             <v:imagedata r:id="rId13" o:title=""/>
           </v:shape>
         </w:pict>
@@ -13965,11 +14095,11 @@
       <w:pPr>
         <w:pStyle w:val="FigureCaption"/>
       </w:pPr>
-      <w:commentRangeStart w:id="183"/>
+      <w:commentRangeStart w:id="247"/>
       <w:r>
         <w:t>Figure 7-1. Paged Tasks Response (abbreviated)</w:t>
       </w:r>
-      <w:commentRangeEnd w:id="183"/>
+      <w:commentRangeEnd w:id="247"/>
       <w:r>
         <w:rPr>
           <w:rStyle w:val="CommentReference"/>
@@ -13977,7 +14107,7 @@
           <w:i w:val="0"/>
           <w:noProof w:val="0"/>
         </w:rPr>
-        <w:commentReference w:id="183"/>
+        <w:commentReference w:id="247"/>
       </w:r>
     </w:p>
     <w:p>
@@ -14108,9 +14238,10 @@
       <w:pPr>
         <w:pStyle w:val="Code"/>
       </w:pPr>
-      <w:bookmarkStart w:id="184" w:name="OLE_LINK89"/>
-      <w:bookmarkStart w:id="185" w:name="OLE_LINK90"/>
-      <w:bookmarkStart w:id="186" w:name="OLE_LINK183"/>
+      <w:bookmarkStart w:id="248" w:name="OLE_LINK183"/>
+      <w:bookmarkStart w:id="249" w:name="OLE_LINK89"/>
+      <w:bookmarkStart w:id="250" w:name="OLE_LINK90"/>
+      <w:bookmarkStart w:id="251" w:name="OLE_LINK267"/>
       <w:r>
         <w:t>using System.Net.Http;</w:t>
       </w:r>
@@ -14553,10 +14684,11 @@
       <w:r>
         <w:t>}</w:t>
       </w:r>
-      <w:bookmarkEnd w:id="186"/>
-    </w:p>
-    <w:bookmarkEnd w:id="184"/>
-    <w:bookmarkEnd w:id="185"/>
+      <w:bookmarkEnd w:id="248"/>
+      <w:bookmarkEnd w:id="251"/>
+    </w:p>
+    <w:bookmarkEnd w:id="249"/>
+    <w:bookmarkEnd w:id="250"/>
     <w:p>
       <w:pPr>
         <w:pStyle w:val="BodyText"/>
@@ -14591,16 +14723,18 @@
       <w:pPr>
         <w:pStyle w:val="Code"/>
       </w:pPr>
-      <w:bookmarkStart w:id="187" w:name="OLE_LINK91"/>
-      <w:bookmarkStart w:id="188" w:name="OLE_LINK92"/>
-      <w:bookmarkStart w:id="189" w:name="OLE_LINK184"/>
+      <w:bookmarkStart w:id="252" w:name="OLE_LINK91"/>
+      <w:bookmarkStart w:id="253" w:name="OLE_LINK92"/>
+      <w:bookmarkStart w:id="254" w:name="OLE_LINK184"/>
+      <w:bookmarkStart w:id="255" w:name="OLE_LINK268"/>
       <w:r>
         <w:t>GlobalConfiguration.Configuration.MessageHandlers.Add(new PagedTaskDataSecurityMessageHandler(logManager,userSession));</w:t>
       </w:r>
     </w:p>
-    <w:bookmarkEnd w:id="187"/>
-    <w:bookmarkEnd w:id="188"/>
-    <w:bookmarkEnd w:id="189"/>
+    <w:bookmarkEnd w:id="252"/>
+    <w:bookmarkEnd w:id="253"/>
+    <w:bookmarkEnd w:id="254"/>
+    <w:bookmarkEnd w:id="255"/>
     <w:p>
       <w:pPr>
         <w:pStyle w:val="Code"/>
@@ -14732,7 +14866,7 @@
         </w:rPr>
         <w:lastRenderedPageBreak/>
         <w:pict w14:anchorId="5AD0C080">
-          <v:shape id="Picture 5" o:spid="_x0000_i1026" type="#_x0000_t75" style="width:252.95pt;height:482.7pt;visibility:visible;mso-wrap-style:square">
+          <v:shape id="Picture 5" o:spid="_x0000_i1026" type="#_x0000_t75" style="width:252.75pt;height:483pt;visibility:visible;mso-wrap-style:square">
             <v:imagedata r:id="rId14" o:title=""/>
           </v:shape>
         </w:pict>
@@ -14985,9 +15119,10 @@
       <w:pPr>
         <w:pStyle w:val="Code"/>
       </w:pPr>
-      <w:bookmarkStart w:id="190" w:name="OLE_LINK93"/>
-      <w:bookmarkStart w:id="191" w:name="OLE_LINK94"/>
-      <w:bookmarkStart w:id="192" w:name="OLE_LINK185"/>
+      <w:bookmarkStart w:id="256" w:name="OLE_LINK185"/>
+      <w:bookmarkStart w:id="257" w:name="OLE_LINK93"/>
+      <w:bookmarkStart w:id="258" w:name="OLE_LINK94"/>
+      <w:bookmarkStart w:id="259" w:name="OLE_LINK269"/>
       <w:r>
         <w:t>using System;</w:t>
       </w:r>
@@ -15146,10 +15281,11 @@
       <w:r>
         <w:t>}</w:t>
       </w:r>
-      <w:bookmarkEnd w:id="192"/>
-    </w:p>
-    <w:bookmarkEnd w:id="190"/>
-    <w:bookmarkEnd w:id="191"/>
+      <w:bookmarkEnd w:id="256"/>
+      <w:bookmarkEnd w:id="259"/>
+    </w:p>
+    <w:bookmarkEnd w:id="257"/>
+    <w:bookmarkEnd w:id="258"/>
     <w:p>
       <w:pPr>
         <w:pStyle w:val="BodyText"/>
@@ -15264,10 +15400,11 @@
       <w:pPr>
         <w:pStyle w:val="Code"/>
       </w:pPr>
-      <w:bookmarkStart w:id="193" w:name="OLE_LINK95"/>
-      <w:bookmarkStart w:id="194" w:name="OLE_LINK96"/>
-      <w:bookmarkStart w:id="195" w:name="OLE_LINK186"/>
-      <w:bookmarkStart w:id="196" w:name="OLE_LINK187"/>
+      <w:bookmarkStart w:id="260" w:name="OLE_LINK186"/>
+      <w:bookmarkStart w:id="261" w:name="OLE_LINK187"/>
+      <w:bookmarkStart w:id="262" w:name="OLE_LINK95"/>
+      <w:bookmarkStart w:id="263" w:name="OLE_LINK96"/>
+      <w:bookmarkStart w:id="264" w:name="OLE_LINK270"/>
       <w:r>
         <w:t>using System.Net.Http;</w:t>
       </w:r>
@@ -15377,11 +15514,12 @@
       <w:r>
         <w:t>}</w:t>
       </w:r>
-      <w:bookmarkEnd w:id="195"/>
-      <w:bookmarkEnd w:id="196"/>
-    </w:p>
-    <w:bookmarkEnd w:id="193"/>
-    <w:bookmarkEnd w:id="194"/>
+      <w:bookmarkEnd w:id="260"/>
+      <w:bookmarkEnd w:id="261"/>
+      <w:bookmarkEnd w:id="264"/>
+    </w:p>
+    <w:bookmarkEnd w:id="262"/>
+    <w:bookmarkEnd w:id="263"/>
     <w:p>
       <w:pPr>
         <w:pStyle w:val="CodeCaption"/>
@@ -15394,9 +15532,11 @@
       <w:pPr>
         <w:pStyle w:val="Code"/>
       </w:pPr>
-      <w:bookmarkStart w:id="197" w:name="OLE_LINK97"/>
-      <w:bookmarkStart w:id="198" w:name="OLE_LINK98"/>
-      <w:bookmarkStart w:id="199" w:name="OLE_LINK188"/>
+      <w:bookmarkStart w:id="265" w:name="OLE_LINK97"/>
+      <w:bookmarkStart w:id="266" w:name="OLE_LINK98"/>
+      <w:bookmarkStart w:id="267" w:name="OLE_LINK188"/>
+      <w:bookmarkStart w:id="268" w:name="OLE_LINK271"/>
+      <w:bookmarkStart w:id="269" w:name="OLE_LINK272"/>
       <w:r>
         <w:t>using System;</w:t>
       </w:r>
@@ -16481,15 +16621,17 @@
       <w:r>
         <w:t>}</w:t>
       </w:r>
-    </w:p>
-    <w:bookmarkEnd w:id="197"/>
-    <w:bookmarkEnd w:id="198"/>
-    <w:bookmarkEnd w:id="199"/>
+      <w:bookmarkEnd w:id="268"/>
+      <w:bookmarkEnd w:id="269"/>
+    </w:p>
+    <w:bookmarkEnd w:id="265"/>
+    <w:bookmarkEnd w:id="266"/>
+    <w:bookmarkEnd w:id="267"/>
     <w:p>
       <w:pPr>
         <w:pStyle w:val="CodeCaption"/>
       </w:pPr>
-      <w:commentRangeStart w:id="200"/>
+      <w:commentRangeStart w:id="270"/>
       <w:r>
         <w:t xml:space="preserve">Dependency Configuration (add to </w:t>
       </w:r>
@@ -16502,7 +16644,7 @@
       <w:r>
         <w:t>)</w:t>
       </w:r>
-      <w:commentRangeEnd w:id="200"/>
+      <w:commentRangeEnd w:id="270"/>
       <w:r>
         <w:rPr>
           <w:rStyle w:val="CommentReference"/>
@@ -16510,25 +16652,27 @@
           <w:i w:val="0"/>
           <w:noProof w:val="0"/>
         </w:rPr>
-        <w:commentReference w:id="200"/>
-      </w:r>
-    </w:p>
-    <w:p>
-      <w:pPr>
-        <w:pStyle w:val="Code"/>
-      </w:pPr>
-      <w:bookmarkStart w:id="201" w:name="OLE_LINK99"/>
-      <w:bookmarkStart w:id="202" w:name="OLE_LINK100"/>
-      <w:bookmarkStart w:id="203" w:name="OLE_LINK189"/>
-      <w:bookmarkStart w:id="204" w:name="OLE_LINK190"/>
+        <w:commentReference w:id="270"/>
+      </w:r>
+    </w:p>
+    <w:p>
+      <w:pPr>
+        <w:pStyle w:val="Code"/>
+      </w:pPr>
+      <w:bookmarkStart w:id="273" w:name="OLE_LINK189"/>
+      <w:bookmarkStart w:id="274" w:name="OLE_LINK190"/>
+      <w:bookmarkStart w:id="275" w:name="OLE_LINK99"/>
+      <w:bookmarkStart w:id="276" w:name="OLE_LINK100"/>
+      <w:bookmarkStart w:id="277" w:name="OLE_LINK275"/>
       <w:r>
         <w:t>container.Bind&lt;ICommonLinkService&gt;().To&lt;CommonLinkService&gt;().InRequestScope();</w:t>
       </w:r>
-      <w:bookmarkEnd w:id="203"/>
-      <w:bookmarkEnd w:id="204"/>
-    </w:p>
-    <w:bookmarkEnd w:id="201"/>
-    <w:bookmarkEnd w:id="202"/>
+      <w:bookmarkEnd w:id="273"/>
+      <w:bookmarkEnd w:id="274"/>
+      <w:bookmarkEnd w:id="277"/>
+    </w:p>
+    <w:bookmarkEnd w:id="275"/>
+    <w:bookmarkEnd w:id="276"/>
     <w:p>
       <w:pPr>
         <w:pStyle w:val="BodyText"/>
@@ -17004,9 +17148,10 @@
       <w:pPr>
         <w:pStyle w:val="Code"/>
       </w:pPr>
-      <w:bookmarkStart w:id="205" w:name="OLE_LINK101"/>
-      <w:bookmarkStart w:id="206" w:name="OLE_LINK102"/>
-      <w:bookmarkStart w:id="207" w:name="OLE_LINK191"/>
+      <w:bookmarkStart w:id="278" w:name="OLE_LINK191"/>
+      <w:bookmarkStart w:id="279" w:name="OLE_LINK101"/>
+      <w:bookmarkStart w:id="280" w:name="OLE_LINK102"/>
+      <w:bookmarkStart w:id="281" w:name="OLE_LINK276"/>
       <w:r>
         <w:t>using WebApi2Book.Web.Api.Models;</w:t>
       </w:r>
@@ -17071,10 +17216,11 @@
       <w:r>
         <w:t>}</w:t>
       </w:r>
-      <w:bookmarkEnd w:id="207"/>
-    </w:p>
-    <w:bookmarkEnd w:id="205"/>
-    <w:bookmarkEnd w:id="206"/>
+      <w:bookmarkEnd w:id="278"/>
+    </w:p>
+    <w:bookmarkEnd w:id="279"/>
+    <w:bookmarkEnd w:id="280"/>
+    <w:bookmarkEnd w:id="281"/>
     <w:p>
       <w:pPr>
         <w:pStyle w:val="CodeCaption"/>
@@ -17087,10 +17233,11 @@
       <w:pPr>
         <w:pStyle w:val="Code"/>
       </w:pPr>
-      <w:bookmarkStart w:id="208" w:name="OLE_LINK103"/>
-      <w:bookmarkStart w:id="209" w:name="OLE_LINK104"/>
-      <w:bookmarkStart w:id="210" w:name="OLE_LINK192"/>
-      <w:bookmarkStart w:id="211" w:name="OLE_LINK193"/>
+      <w:bookmarkStart w:id="282" w:name="OLE_LINK192"/>
+      <w:bookmarkStart w:id="283" w:name="OLE_LINK193"/>
+      <w:bookmarkStart w:id="284" w:name="OLE_LINK103"/>
+      <w:bookmarkStart w:id="285" w:name="OLE_LINK104"/>
+      <w:bookmarkStart w:id="286" w:name="OLE_LINK277"/>
       <w:r>
         <w:t>using System.Net.Http;</w:t>
       </w:r>
@@ -17299,11 +17446,12 @@
       <w:r>
         <w:t>}</w:t>
       </w:r>
-      <w:bookmarkEnd w:id="210"/>
-      <w:bookmarkEnd w:id="211"/>
-    </w:p>
-    <w:bookmarkEnd w:id="208"/>
-    <w:bookmarkEnd w:id="209"/>
+      <w:bookmarkEnd w:id="282"/>
+      <w:bookmarkEnd w:id="283"/>
+      <w:bookmarkEnd w:id="286"/>
+    </w:p>
+    <w:bookmarkEnd w:id="284"/>
+    <w:bookmarkEnd w:id="285"/>
     <w:p>
       <w:pPr>
         <w:pStyle w:val="CodeCaption"/>
@@ -17325,18 +17473,20 @@
       <w:pPr>
         <w:pStyle w:val="Code"/>
       </w:pPr>
-      <w:bookmarkStart w:id="212" w:name="OLE_LINK105"/>
-      <w:bookmarkStart w:id="213" w:name="OLE_LINK106"/>
-      <w:bookmarkStart w:id="214" w:name="OLE_LINK194"/>
-      <w:bookmarkStart w:id="215" w:name="OLE_LINK195"/>
+      <w:bookmarkStart w:id="287" w:name="OLE_LINK194"/>
+      <w:bookmarkStart w:id="288" w:name="OLE_LINK195"/>
+      <w:bookmarkStart w:id="289" w:name="OLE_LINK105"/>
+      <w:bookmarkStart w:id="290" w:name="OLE_LINK106"/>
+      <w:bookmarkStart w:id="291" w:name="OLE_LINK278"/>
       <w:r>
         <w:t>container.Bind&lt;IUserLinkService&gt;().To&lt;UserLinkService&gt;().InRequestScope();</w:t>
       </w:r>
-      <w:bookmarkEnd w:id="214"/>
-      <w:bookmarkEnd w:id="215"/>
-    </w:p>
-    <w:bookmarkEnd w:id="212"/>
-    <w:bookmarkEnd w:id="213"/>
+      <w:bookmarkEnd w:id="287"/>
+      <w:bookmarkEnd w:id="288"/>
+    </w:p>
+    <w:bookmarkEnd w:id="289"/>
+    <w:bookmarkEnd w:id="290"/>
+    <w:bookmarkEnd w:id="291"/>
     <w:p>
       <w:pPr>
         <w:pStyle w:val="Code"/>
@@ -17488,9 +17638,10 @@
       <w:pPr>
         <w:pStyle w:val="Code"/>
       </w:pPr>
-      <w:bookmarkStart w:id="216" w:name="OLE_LINK107"/>
-      <w:bookmarkStart w:id="217" w:name="OLE_LINK108"/>
-      <w:bookmarkStart w:id="218" w:name="OLE_LINK196"/>
+      <w:bookmarkStart w:id="292" w:name="OLE_LINK196"/>
+      <w:bookmarkStart w:id="293" w:name="OLE_LINK107"/>
+      <w:bookmarkStart w:id="294" w:name="OLE_LINK108"/>
+      <w:bookmarkStart w:id="295" w:name="OLE_LINK279"/>
       <w:r>
         <w:t>using WebApi2Book.Web.Api.Models;</w:t>
       </w:r>
@@ -17571,10 +17722,11 @@
       <w:r>
         <w:t>}</w:t>
       </w:r>
-      <w:bookmarkEnd w:id="218"/>
-    </w:p>
-    <w:bookmarkEnd w:id="216"/>
-    <w:bookmarkEnd w:id="217"/>
+      <w:bookmarkEnd w:id="292"/>
+    </w:p>
+    <w:bookmarkEnd w:id="293"/>
+    <w:bookmarkEnd w:id="294"/>
+    <w:bookmarkEnd w:id="295"/>
     <w:p>
       <w:pPr>
         <w:pStyle w:val="CodeCaption"/>
@@ -17587,9 +17739,10 @@
       <w:pPr>
         <w:pStyle w:val="Code"/>
       </w:pPr>
-      <w:bookmarkStart w:id="219" w:name="OLE_LINK109"/>
-      <w:bookmarkStart w:id="220" w:name="OLE_LINK110"/>
-      <w:bookmarkStart w:id="221" w:name="OLE_LINK197"/>
+      <w:bookmarkStart w:id="296" w:name="OLE_LINK109"/>
+      <w:bookmarkStart w:id="297" w:name="OLE_LINK110"/>
+      <w:bookmarkStart w:id="298" w:name="OLE_LINK197"/>
+      <w:bookmarkStart w:id="299" w:name="OLE_LINK280"/>
       <w:r>
         <w:lastRenderedPageBreak/>
         <w:t>using System.Net.Http;</w:t>
@@ -17904,9 +18057,10 @@
       <w:r>
         <w:t>}</w:t>
       </w:r>
-      <w:bookmarkEnd w:id="219"/>
-      <w:bookmarkEnd w:id="220"/>
-      <w:bookmarkEnd w:id="221"/>
+      <w:bookmarkEnd w:id="296"/>
+      <w:bookmarkEnd w:id="297"/>
+      <w:bookmarkEnd w:id="298"/>
+      <w:bookmarkEnd w:id="299"/>
     </w:p>
     <w:p>
       <w:pPr>
@@ -17929,18 +18083,20 @@
       <w:pPr>
         <w:pStyle w:val="Code"/>
       </w:pPr>
-      <w:bookmarkStart w:id="222" w:name="OLE_LINK111"/>
-      <w:bookmarkStart w:id="223" w:name="OLE_LINK112"/>
-      <w:bookmarkStart w:id="224" w:name="OLE_LINK198"/>
-      <w:bookmarkStart w:id="225" w:name="OLE_LINK199"/>
+      <w:bookmarkStart w:id="300" w:name="OLE_LINK198"/>
+      <w:bookmarkStart w:id="301" w:name="OLE_LINK199"/>
+      <w:bookmarkStart w:id="302" w:name="OLE_LINK111"/>
+      <w:bookmarkStart w:id="303" w:name="OLE_LINK112"/>
+      <w:bookmarkStart w:id="304" w:name="OLE_LINK281"/>
       <w:r>
         <w:t>container.Bind&lt;ITaskLinkService&gt;().To&lt;TaskLinkService&gt;().InRequestScope();</w:t>
       </w:r>
-      <w:bookmarkEnd w:id="224"/>
-      <w:bookmarkEnd w:id="225"/>
-    </w:p>
-    <w:bookmarkEnd w:id="222"/>
-    <w:bookmarkEnd w:id="223"/>
+      <w:bookmarkEnd w:id="300"/>
+      <w:bookmarkEnd w:id="301"/>
+    </w:p>
+    <w:bookmarkEnd w:id="302"/>
+    <w:bookmarkEnd w:id="303"/>
+    <w:bookmarkEnd w:id="304"/>
     <w:p>
       <w:pPr>
         <w:pStyle w:val="BodyText"/>
@@ -18310,7 +18466,9 @@
       <w:pPr>
         <w:pStyle w:val="Code"/>
       </w:pPr>
-      <w:bookmarkStart w:id="226" w:name="OLE_LINK201"/>
+      <w:bookmarkStart w:id="305" w:name="OLE_LINK201"/>
+      <w:bookmarkStart w:id="306" w:name="OLE_LINK285"/>
+      <w:bookmarkStart w:id="307" w:name="_GoBack"/>
       <w:r>
         <w:t>using System.Collections.Generic;</w:t>
       </w:r>
@@ -18399,20 +18557,20 @@
       <w:r>
         <w:t xml:space="preserve">    public class </w:t>
       </w:r>
-      <w:bookmarkStart w:id="227" w:name="OLE_LINK200"/>
-      <w:commentRangeStart w:id="228"/>
+      <w:bookmarkStart w:id="308" w:name="OLE_LINK200"/>
+      <w:commentRangeStart w:id="309"/>
       <w:r>
         <w:t xml:space="preserve">AllTasksInquiryProcessor </w:t>
       </w:r>
-      <w:bookmarkEnd w:id="227"/>
-      <w:commentRangeEnd w:id="228"/>
+      <w:bookmarkEnd w:id="308"/>
+      <w:commentRangeEnd w:id="309"/>
       <w:r>
         <w:rPr>
           <w:rStyle w:val="CommentReference"/>
           <w:rFonts w:ascii="Times" w:hAnsi="Times"/>
           <w:noProof w:val="0"/>
         </w:rPr>
-        <w:commentReference w:id="228"/>
+        <w:commentReference w:id="309"/>
       </w:r>
       <w:r>
         <w:t>: IAllTasksInquiryProcessor</w:t>
@@ -19030,7 +19188,9 @@
       <w:r>
         <w:t>}</w:t>
       </w:r>
-      <w:bookmarkEnd w:id="226"/>
+      <w:bookmarkEnd w:id="305"/>
+      <w:bookmarkEnd w:id="306"/>
+      <w:bookmarkEnd w:id="307"/>
     </w:p>
     <w:p>
       <w:pPr>
@@ -19232,7 +19392,7 @@
         </w:rPr>
         <w:lastRenderedPageBreak/>
         <w:pict w14:anchorId="1575CA5D">
-          <v:shape id="Picture 6" o:spid="_x0000_i1027" type="#_x0000_t75" style="width:328.05pt;height:480.85pt;visibility:visible;mso-wrap-style:square">
+          <v:shape id="Picture 6" o:spid="_x0000_i1027" type="#_x0000_t75" style="width:328.5pt;height:480.75pt;visibility:visible;mso-wrap-style:square">
             <v:imagedata r:id="rId16" o:title=""/>
           </v:shape>
         </w:pict>
@@ -19452,8 +19612,6 @@
       <w:pPr>
         <w:pStyle w:val="CommentText"/>
       </w:pPr>
-      <w:bookmarkStart w:id="1" w:name="_GoBack"/>
-      <w:bookmarkEnd w:id="1"/>
       <w:r>
         <w:rPr>
           <w:rStyle w:val="CommentReference"/>
@@ -19518,7 +19676,7 @@
       </w:r>
     </w:p>
   </w:comment>
-  <w:comment w:id="10" w:author="Brian Wortman" w:date="2014-06-12T17:28:00Z" w:initials="BW">
+  <w:comment w:id="11" w:author="Brian Wortman" w:date="2014-06-12T17:28:00Z" w:initials="BW">
     <w:p>
       <w:pPr>
         <w:pStyle w:val="CommentText"/>
@@ -19537,6 +19695,8 @@
       <w:pPr>
         <w:pStyle w:val="CommentText"/>
       </w:pPr>
+      <w:bookmarkStart w:id="12" w:name="OLE_LINK203"/>
+      <w:bookmarkStart w:id="13" w:name="OLE_LINK204"/>
       <w:proofErr w:type="gramStart"/>
       <w:r>
         <w:t>using</w:t>
@@ -19546,8 +19706,10 @@
         <w:t xml:space="preserve"> WebApi2Book.Data.QueryProcessors;</w:t>
       </w:r>
     </w:p>
+    <w:bookmarkEnd w:id="12"/>
+    <w:bookmarkEnd w:id="13"/>
   </w:comment>
-  <w:comment w:id="11" w:author="Fabio Claudio Ferracchiati" w:date="2014-06-11T12:49:00Z" w:initials="FCF">
+  <w:comment w:id="14" w:author="Fabio Claudio Ferracchiati" w:date="2014-06-11T12:49:00Z" w:initials="FCF">
     <w:p>
       <w:pPr>
         <w:pStyle w:val="CommentText"/>
@@ -19563,7 +19725,7 @@
       </w:r>
     </w:p>
   </w:comment>
-  <w:comment w:id="24" w:author="Brian Wortman" w:date="2014-06-12T17:31:00Z" w:initials="BW">
+  <w:comment w:id="30" w:author="Brian Wortman" w:date="2014-06-12T17:31:00Z" w:initials="BW">
     <w:p>
       <w:pPr>
         <w:pStyle w:val="CommentText"/>
@@ -19582,6 +19744,8 @@
       <w:pPr>
         <w:pStyle w:val="CommentText"/>
       </w:pPr>
+      <w:bookmarkStart w:id="31" w:name="OLE_LINK208"/>
+      <w:bookmarkStart w:id="32" w:name="OLE_LINK209"/>
       <w:proofErr w:type="gramStart"/>
       <w:r>
         <w:t>using</w:t>
@@ -19591,8 +19755,10 @@
         <w:t xml:space="preserve"> WebApi2Book.Data.QueryProcessors;</w:t>
       </w:r>
     </w:p>
+    <w:bookmarkEnd w:id="31"/>
+    <w:bookmarkEnd w:id="32"/>
   </w:comment>
-  <w:comment w:id="38" w:author="Brian Wortman" w:date="2014-06-12T17:42:00Z" w:initials="BW">
+  <w:comment w:id="49" w:author="Brian Wortman" w:date="2014-06-12T17:42:00Z" w:initials="BW">
     <w:p>
       <w:pPr>
         <w:pStyle w:val="CommentText"/>
@@ -19611,7 +19777,7 @@
       </w:r>
     </w:p>
   </w:comment>
-  <w:comment w:id="41" w:author="Brian Wortman" w:date="2014-06-12T17:43:00Z" w:initials="BW">
+  <w:comment w:id="54" w:author="Brian Wortman" w:date="2014-06-12T17:43:00Z" w:initials="BW">
     <w:p>
       <w:pPr>
         <w:pStyle w:val="CommentText"/>
@@ -19630,6 +19796,8 @@
       <w:pPr>
         <w:pStyle w:val="CommentText"/>
       </w:pPr>
+      <w:bookmarkStart w:id="58" w:name="OLE_LINK216"/>
+      <w:bookmarkStart w:id="59" w:name="OLE_LINK217"/>
       <w:proofErr w:type="gramStart"/>
       <w:r>
         <w:t>using</w:t>
@@ -19757,8 +19925,10 @@
         <w:t>&lt;string, object&gt;;</w:t>
       </w:r>
     </w:p>
+    <w:bookmarkEnd w:id="58"/>
+    <w:bookmarkEnd w:id="59"/>
   </w:comment>
-  <w:comment w:id="56" w:author="Fabio Claudio Ferracchiati" w:date="2014-06-11T14:03:00Z" w:initials="FCF">
+  <w:comment w:id="74" w:author="Fabio Claudio Ferracchiati" w:date="2014-06-11T14:03:00Z" w:initials="FCF">
     <w:p>
       <w:pPr>
         <w:pStyle w:val="CommentText"/>
@@ -19774,7 +19944,7 @@
       </w:r>
     </w:p>
   </w:comment>
-  <w:comment w:id="73" w:author="Fabio Claudio Ferracchiati" w:date="2014-06-11T14:10:00Z" w:initials="FCF">
+  <w:comment w:id="100" w:author="Fabio Claudio Ferracchiati" w:date="2014-06-11T14:10:00Z" w:initials="FCF">
     <w:p>
       <w:pPr>
         <w:pStyle w:val="CommentText"/>
@@ -19790,7 +19960,7 @@
       </w:r>
     </w:p>
   </w:comment>
-  <w:comment w:id="74" w:author="Brian Wortman" w:date="2014-06-12T17:50:00Z" w:initials="BW">
+  <w:comment w:id="101" w:author="Brian Wortman" w:date="2014-06-12T17:50:00Z" w:initials="BW">
     <w:p>
       <w:pPr>
         <w:pStyle w:val="CommentText"/>
@@ -19806,7 +19976,7 @@
       </w:r>
     </w:p>
   </w:comment>
-  <w:comment w:id="83" w:author="Brian Wortman" w:date="2014-06-12T17:52:00Z" w:initials="BW">
+  <w:comment w:id="112" w:author="Brian Wortman" w:date="2014-06-12T17:52:00Z" w:initials="BW">
     <w:p>
       <w:pPr>
         <w:pStyle w:val="CommentText"/>
@@ -19835,7 +20005,7 @@
       </w:r>
     </w:p>
   </w:comment>
-  <w:comment w:id="87" w:author="Fabio Claudio Ferracchiati" w:date="2014-06-11T14:25:00Z" w:initials="FCF">
+  <w:comment w:id="117" w:author="Fabio Claudio Ferracchiati" w:date="2014-06-11T14:25:00Z" w:initials="FCF">
     <w:p>
       <w:pPr>
         <w:pStyle w:val="CommentText"/>
@@ -19859,7 +20029,7 @@
       </w:r>
     </w:p>
   </w:comment>
-  <w:comment w:id="88" w:author="Brian Wortman" w:date="2014-06-12T18:49:00Z" w:initials="BW">
+  <w:comment w:id="118" w:author="Brian Wortman" w:date="2014-06-12T18:49:00Z" w:initials="BW">
     <w:p>
       <w:pPr>
         <w:pStyle w:val="CommentText"/>
@@ -19875,7 +20045,7 @@
       </w:r>
     </w:p>
   </w:comment>
-  <w:comment w:id="96" w:author="Brian Wortman" w:date="2014-06-12T18:00:00Z" w:initials="BW">
+  <w:comment w:id="129" w:author="Brian Wortman" w:date="2014-06-12T18:00:00Z" w:initials="BW">
     <w:p>
       <w:pPr>
         <w:pStyle w:val="CommentText"/>
@@ -19891,7 +20061,7 @@
       </w:r>
     </w:p>
   </w:comment>
-  <w:comment w:id="108" w:author="Brian Wortman" w:date="2014-06-12T18:03:00Z" w:initials="BW">
+  <w:comment w:id="145" w:author="Brian Wortman" w:date="2014-06-12T18:03:00Z" w:initials="BW">
     <w:p>
       <w:pPr>
         <w:pStyle w:val="CommentText"/>
@@ -19910,6 +20080,8 @@
       <w:pPr>
         <w:pStyle w:val="CommentText"/>
       </w:pPr>
+      <w:bookmarkStart w:id="146" w:name="OLE_LINK240"/>
+      <w:bookmarkStart w:id="147" w:name="OLE_LINK241"/>
       <w:proofErr w:type="gramStart"/>
       <w:r>
         <w:t>using</w:t>
@@ -19919,8 +20091,10 @@
         <w:t xml:space="preserve"> WebApi2Book.Web.Common.Validation;</w:t>
       </w:r>
     </w:p>
+    <w:bookmarkEnd w:id="146"/>
+    <w:bookmarkEnd w:id="147"/>
   </w:comment>
-  <w:comment w:id="129" w:author="Fabio Claudio Ferracchiati" w:date="2014-06-11T14:54:00Z" w:initials="FCF">
+  <w:comment w:id="173" w:author="Fabio Claudio Ferracchiati" w:date="2014-06-11T14:54:00Z" w:initials="FCF">
     <w:p>
       <w:pPr>
         <w:pStyle w:val="CommentText"/>
@@ -19936,7 +20110,7 @@
       </w:r>
     </w:p>
   </w:comment>
-  <w:comment w:id="136" w:author="Fabio Claudio Ferracchiati" w:date="2014-06-11T15:01:00Z" w:initials="FCF">
+  <w:comment w:id="182" w:author="Fabio Claudio Ferracchiati" w:date="2014-06-11T15:01:00Z" w:initials="FCF">
     <w:p>
       <w:pPr>
         <w:pStyle w:val="CommentText"/>
@@ -19952,7 +20126,7 @@
       </w:r>
     </w:p>
   </w:comment>
-  <w:comment w:id="137" w:author="Brian Wortman" w:date="2014-06-12T18:19:00Z" w:initials="BW">
+  <w:comment w:id="183" w:author="Brian Wortman" w:date="2014-06-12T18:19:00Z" w:initials="BW">
     <w:p>
       <w:pPr>
         <w:pStyle w:val="CommentText"/>
@@ -19966,9 +20140,12 @@
       <w:r>
         <w:t>Add a project ref</w:t>
       </w:r>
+      <w:r>
+        <w:t>, just like it says right above this code.</w:t>
+      </w:r>
     </w:p>
   </w:comment>
-  <w:comment w:id="144" w:author="Brian Wortman" w:date="2014-06-12T18:21:00Z" w:initials="BW">
+  <w:comment w:id="192" w:author="Brian Wortman" w:date="2014-06-12T18:21:00Z" w:initials="BW">
     <w:p>
       <w:pPr>
         <w:pStyle w:val="CommentText"/>
@@ -19989,7 +20166,7 @@
       </w:r>
     </w:p>
   </w:comment>
-  <w:comment w:id="148" w:author="Brian Wortman" w:date="2014-06-12T18:23:00Z" w:initials="BW">
+  <w:comment w:id="196" w:author="Brian Wortman" w:date="2014-06-12T18:23:00Z" w:initials="BW">
     <w:p>
       <w:pPr>
         <w:pStyle w:val="CommentText"/>
@@ -20018,6 +20195,8 @@
       <w:pPr>
         <w:pStyle w:val="CommentText"/>
       </w:pPr>
+      <w:bookmarkStart w:id="197" w:name="OLE_LINK251"/>
+      <w:bookmarkStart w:id="198" w:name="OLE_LINK252"/>
       <w:proofErr w:type="gramStart"/>
       <w:r>
         <w:t>using</w:t>
@@ -20061,8 +20240,10 @@
         <w:t xml:space="preserve"> WebApi2Book.Data.QueryProcessors;</w:t>
       </w:r>
     </w:p>
+    <w:bookmarkEnd w:id="197"/>
+    <w:bookmarkEnd w:id="198"/>
   </w:comment>
-  <w:comment w:id="156" w:author="Brian Wortman" w:date="2014-06-12T18:24:00Z" w:initials="BW">
+  <w:comment w:id="209" w:author="Brian Wortman" w:date="2014-06-12T18:24:00Z" w:initials="BW">
     <w:p>
       <w:pPr>
         <w:pStyle w:val="CommentText"/>
@@ -20077,13 +20258,7 @@
         <w:annotationRef/>
       </w:r>
       <w:r>
-        <w:t>in this project, not a folder in</w:t>
-      </w:r>
-      <w:r>
-        <w:t xml:space="preserve"> the</w:t>
-      </w:r>
-      <w:r>
-        <w:t xml:space="preserve"> </w:t>
+        <w:t xml:space="preserve">in this project, not a folder in the </w:t>
       </w:r>
       <w:proofErr w:type="spellStart"/>
       <w:r>
@@ -20095,7 +20270,7 @@
       </w:r>
     </w:p>
   </w:comment>
-  <w:comment w:id="160" w:author="Brian Wortman" w:date="2014-06-12T18:25:00Z" w:initials="BW">
+  <w:comment w:id="214" w:author="Brian Wortman" w:date="2014-06-12T18:25:00Z" w:initials="BW">
     <w:p>
       <w:pPr>
         <w:pStyle w:val="CommentText"/>
@@ -20119,7 +20294,7 @@
       </w:r>
     </w:p>
   </w:comment>
-  <w:comment w:id="168" w:author="Brian Wortman" w:date="2014-06-12T18:28:00Z" w:initials="BW">
+  <w:comment w:id="224" w:author="Brian Wortman" w:date="2014-06-12T18:28:00Z" w:initials="BW">
     <w:p>
       <w:pPr>
         <w:pStyle w:val="CommentText"/>
@@ -20138,6 +20313,8 @@
       <w:pPr>
         <w:pStyle w:val="CommentText"/>
       </w:pPr>
+      <w:bookmarkStart w:id="225" w:name="OLE_LINK258"/>
+      <w:bookmarkStart w:id="226" w:name="OLE_LINK259"/>
       <w:proofErr w:type="gramStart"/>
       <w:r>
         <w:t>using</w:t>
@@ -20147,8 +20324,10 @@
         <w:t xml:space="preserve"> WebApi2Book.Data.QueryProcessors;</w:t>
       </w:r>
     </w:p>
+    <w:bookmarkEnd w:id="225"/>
+    <w:bookmarkEnd w:id="226"/>
   </w:comment>
-  <w:comment w:id="183" w:author="Fabio Claudio Ferracchiati" w:date="2014-06-11T15:09:00Z" w:initials="FCF">
+  <w:comment w:id="247" w:author="Fabio Claudio Ferracchiati" w:date="2014-06-11T15:09:00Z" w:initials="FCF">
     <w:p>
       <w:pPr>
         <w:pStyle w:val="CommentText"/>
@@ -20188,7 +20367,7 @@
       </w:r>
     </w:p>
   </w:comment>
-  <w:comment w:id="200" w:author="Brian Wortman" w:date="2014-06-12T18:39:00Z" w:initials="BW">
+  <w:comment w:id="270" w:author="Brian Wortman" w:date="2014-06-12T18:39:00Z" w:initials="BW">
     <w:p>
       <w:pPr>
         <w:pStyle w:val="CommentText"/>
@@ -20207,17 +20386,24 @@
       <w:pPr>
         <w:pStyle w:val="CommentText"/>
       </w:pPr>
+      <w:bookmarkStart w:id="271" w:name="OLE_LINK273"/>
+      <w:bookmarkStart w:id="272" w:name="OLE_LINK274"/>
       <w:proofErr w:type="gramStart"/>
       <w:r>
         <w:t>using</w:t>
       </w:r>
       <w:proofErr w:type="gramEnd"/>
       <w:r>
-        <w:t xml:space="preserve"> WebApi2Book.Web.Api.LinkServices;</w:t>
+        <w:t xml:space="preserve"> WebApi2Book.Web.Api.LinkServices</w:t>
+      </w:r>
+      <w:bookmarkEnd w:id="271"/>
+      <w:bookmarkEnd w:id="272"/>
+      <w:r>
+        <w:t>;</w:t>
       </w:r>
     </w:p>
   </w:comment>
-  <w:comment w:id="228" w:author="Brian Wortman" w:date="2014-06-12T18:44:00Z" w:initials="BW">
+  <w:comment w:id="309" w:author="Brian Wortman" w:date="2014-06-12T18:44:00Z" w:initials="BW">
     <w:p>
       <w:pPr>
         <w:pStyle w:val="CommentText"/>
@@ -20241,6 +20427,11 @@
       <w:pPr>
         <w:pStyle w:val="CommentText"/>
       </w:pPr>
+      <w:bookmarkStart w:id="310" w:name="OLE_LINK282"/>
+      <w:bookmarkStart w:id="311" w:name="OLE_LINK283"/>
+      <w:bookmarkStart w:id="312" w:name="OLE_LINK284"/>
+      <w:bookmarkStart w:id="313" w:name="_Hlk390444575"/>
+      <w:bookmarkStart w:id="314" w:name="_Hlk390444576"/>
       <w:proofErr w:type="gramStart"/>
       <w:r>
         <w:t>using</w:t>
@@ -20249,6 +20440,11 @@
       <w:r>
         <w:t xml:space="preserve"> WebApi2Book.Data.QueryProcessors</w:t>
       </w:r>
+      <w:bookmarkEnd w:id="310"/>
+      <w:bookmarkEnd w:id="311"/>
+      <w:bookmarkEnd w:id="312"/>
+      <w:bookmarkEnd w:id="313"/>
+      <w:bookmarkEnd w:id="314"/>
     </w:p>
   </w:comment>
 </w:comments>
@@ -20805,7 +21001,7 @@
       <w:rPr>
         <w:noProof/>
       </w:rPr>
-      <w:t>20</w:t>
+      <w:t>54</w:t>
     </w:r>
     <w:r>
       <w:rPr>
@@ -20837,7 +21033,7 @@
       <w:rPr>
         <w:noProof/>
       </w:rPr>
-      <w:t>21</w:t>
+      <w:t>55</w:t>
     </w:r>
     <w:r>
       <w:rPr>
@@ -24342,7 +24538,7 @@
   <w:style w:type="paragraph" w:default="1" w:styleId="Normal">
     <w:name w:val="Normal"/>
     <w:qFormat/>
-    <w:rsid w:val="003F33C1"/>
+    <w:rsid w:val="00A46F3F"/>
     <w:pPr>
       <w:spacing w:after="160" w:line="259" w:lineRule="auto"/>
     </w:pPr>
@@ -24471,7 +24667,7 @@
     <w:uiPriority w:val="1"/>
     <w:semiHidden/>
     <w:unhideWhenUsed/>
-    <w:rsid w:val="003F33C1"/>
+    <w:rsid w:val="00A46F3F"/>
   </w:style>
   <w:style w:type="table" w:default="1" w:styleId="TableNormal">
     <w:name w:val="Normal Table"/>
@@ -24493,7 +24689,7 @@
     <w:uiPriority w:val="99"/>
     <w:semiHidden/>
     <w:unhideWhenUsed/>
-    <w:rsid w:val="003F33C1"/>
+    <w:rsid w:val="00A46F3F"/>
   </w:style>
   <w:style w:type="character" w:customStyle="1" w:styleId="Heading1Char">
     <w:name w:val="Heading 1 Char"/>
@@ -25888,7 +26084,6 @@
   </w:style>
   <w:style w:type="character" w:customStyle="1" w:styleId="BodyTextFirstIndent2Char">
     <w:name w:val="Body Text First Indent 2 Char"/>
-    <w:basedOn w:val="BodyTextIndentChar"/>
     <w:link w:val="BodyTextFirstIndent2"/>
     <w:rsid w:val="004B5B88"/>
     <w:rPr>
@@ -26651,6 +26846,30 @@
 </file>
 
 <file path=customXml/item1.xml><?xml version="1.0" encoding="utf-8"?>
+<?mso-contentType ?>
+<FormTemplates xmlns="http://schemas.microsoft.com/sharepoint/v3/contenttype/forms">
+  <Display>DocumentLibraryForm</Display>
+  <Edit>DocumentLibraryForm</Edit>
+  <New>DocumentLibraryForm</New>
+</FormTemplates>
+</file>
+
+<file path=customXml/item2.xml><?xml version="1.0" encoding="utf-8"?>
+<p:properties xmlns:p="http://schemas.microsoft.com/office/2006/metadata/properties" xmlns:xsi="http://www.w3.org/2001/XMLSchema-instance" xmlns:pc="http://schemas.microsoft.com/office/infopath/2007/PartnerControls">
+  <documentManagement>
+    <StatusTo xmlns="CE8048EF-7E95-4A11-BF00-BA2605EDE044" xsi:nil="true"/>
+    <StatusFrom xmlns="CE8048EF-7E95-4A11-BF00-BA2605EDE044" xsi:nil="true"/>
+    <Chapter_x0020_Number xmlns="149daad8-53e0-4e54-a1b9-e9d4e4fc36cb">07</Chapter_x0020_Number>
+    <Status xmlns="119e8ce9-fc33-4402-becb-6d0fbcbb8ab0">Tech Review</Status>
+    <Update_x0020_ChapterOn_x0020_Root xmlns="ce8048ef-7e95-4a11-bf00-ba2605ede044">
+      <Url>https://apressmedia.sharepoint.com/sites/201403/aspnetwebapi2bu/_layouts/15/wrkstat.aspx?List=ce8048ef-7e95-4a11-bf00-ba2605ede044&amp;WorkflowInstanceName=82e09765-b010-4b38-b5e5-95b8fa282cc9</Url>
+      <Description>Unauthorized</Description>
+    </Update_x0020_ChapterOn_x0020_Root>
+  </documentManagement>
+</p:properties>
+</file>
+
+<file path=customXml/item3.xml><?xml version="1.0" encoding="utf-8"?>
 <ct:contentTypeSchema xmlns:ct="http://schemas.microsoft.com/office/2006/metadata/contentType" xmlns:ma="http://schemas.microsoft.com/office/2006/metadata/properties/metaAttributes" ct:_="" ma:_="" ma:contentTypeName="Document" ma:contentTypeID="0x01010028391A502712994983AEDB98AF287AF4" ma:contentTypeVersion="" ma:contentTypeDescription="Create a new document." ma:contentTypeScope="" ma:versionID="6e9972a3522f438d547295b01fb3111c">
   <xsd:schema xmlns:xsd="http://www.w3.org/2001/XMLSchema" xmlns:xs="http://www.w3.org/2001/XMLSchema" xmlns:p="http://schemas.microsoft.com/office/2006/metadata/properties" xmlns:ns2="119e8ce9-fc33-4402-becb-6d0fbcbb8ab0" xmlns:ns3="149daad8-53e0-4e54-a1b9-e9d4e4fc36cb" xmlns:ns4="CE8048EF-7E95-4A11-BF00-BA2605EDE044" xmlns:ns5="ce8048ef-7e95-4a11-bf00-ba2605ede044" targetNamespace="http://schemas.microsoft.com/office/2006/metadata/properties" ma:root="true" ma:fieldsID="6a402390c3fbf2357f31c5aacaede8b4" ns2:_="" ns3:_="" ns4:_="" ns5:_="">
     <xsd:import namespace="119e8ce9-fc33-4402-becb-6d0fbcbb8ab0"/>
@@ -26872,31 +27091,28 @@
 </ct:contentTypeSchema>
 </file>
 
-<file path=customXml/item2.xml><?xml version="1.0" encoding="utf-8"?>
-<p:properties xmlns:p="http://schemas.microsoft.com/office/2006/metadata/properties" xmlns:xsi="http://www.w3.org/2001/XMLSchema-instance" xmlns:pc="http://schemas.microsoft.com/office/infopath/2007/PartnerControls">
-  <documentManagement>
-    <StatusTo xmlns="CE8048EF-7E95-4A11-BF00-BA2605EDE044" xsi:nil="true"/>
-    <StatusFrom xmlns="CE8048EF-7E95-4A11-BF00-BA2605EDE044" xsi:nil="true"/>
-    <Chapter_x0020_Number xmlns="149daad8-53e0-4e54-a1b9-e9d4e4fc36cb">07</Chapter_x0020_Number>
-    <Status xmlns="119e8ce9-fc33-4402-becb-6d0fbcbb8ab0">Tech Review</Status>
-    <Update_x0020_ChapterOn_x0020_Root xmlns="ce8048ef-7e95-4a11-bf00-ba2605ede044">
-      <Url>https://apressmedia.sharepoint.com/sites/201403/aspnetwebapi2bu/_layouts/15/wrkstat.aspx?List=ce8048ef-7e95-4a11-bf00-ba2605ede044&amp;WorkflowInstanceName=82e09765-b010-4b38-b5e5-95b8fa282cc9</Url>
-      <Description>Unauthorized</Description>
-    </Update_x0020_ChapterOn_x0020_Root>
-  </documentManagement>
-</p:properties>
+<file path=customXml/itemProps1.xml><?xml version="1.0" encoding="utf-8"?>
+<ds:datastoreItem xmlns:ds="http://schemas.openxmlformats.org/officeDocument/2006/customXml" ds:itemID="{53811BC5-FB92-4EA2-AA8C-701DEBC7C7B3}">
+  <ds:schemaRefs>
+    <ds:schemaRef ds:uri="http://schemas.microsoft.com/sharepoint/v3/contenttype/forms"/>
+  </ds:schemaRefs>
+</ds:datastoreItem>
 </file>
 
-<file path=customXml/item3.xml><?xml version="1.0" encoding="utf-8"?>
-<?mso-contentType ?>
-<FormTemplates xmlns="http://schemas.microsoft.com/sharepoint/v3/contenttype/forms">
-  <Display>DocumentLibraryForm</Display>
-  <Edit>DocumentLibraryForm</Edit>
-  <New>DocumentLibraryForm</New>
-</FormTemplates>
+<file path=customXml/itemProps2.xml><?xml version="1.0" encoding="utf-8"?>
+<ds:datastoreItem xmlns:ds="http://schemas.openxmlformats.org/officeDocument/2006/customXml" ds:itemID="{EA5617FC-CFE0-4AC9-8E70-4A3C41E3C6C7}">
+  <ds:schemaRefs>
+    <ds:schemaRef ds:uri="http://schemas.microsoft.com/office/2006/metadata/properties"/>
+    <ds:schemaRef ds:uri="http://schemas.microsoft.com/office/infopath/2007/PartnerControls"/>
+    <ds:schemaRef ds:uri="CE8048EF-7E95-4A11-BF00-BA2605EDE044"/>
+    <ds:schemaRef ds:uri="149daad8-53e0-4e54-a1b9-e9d4e4fc36cb"/>
+    <ds:schemaRef ds:uri="119e8ce9-fc33-4402-becb-6d0fbcbb8ab0"/>
+    <ds:schemaRef ds:uri="ce8048ef-7e95-4a11-bf00-ba2605ede044"/>
+  </ds:schemaRefs>
+</ds:datastoreItem>
 </file>
 
-<file path=customXml/itemProps1.xml><?xml version="1.0" encoding="utf-8"?>
+<file path=customXml/itemProps3.xml><?xml version="1.0" encoding="utf-8"?>
 <ds:datastoreItem xmlns:ds="http://schemas.openxmlformats.org/officeDocument/2006/customXml" ds:itemID="{465504CC-B823-43D3-B7D5-3535448A4A48}">
   <ds:schemaRefs>
     <ds:schemaRef ds:uri="http://schemas.microsoft.com/office/2006/metadata/contentType"/>
@@ -26915,25 +27131,4 @@
     <ds:schemaRef ds:uri="http://schemas.microsoft.com/internal/obd"/>
   </ds:schemaRefs>
 </ds:datastoreItem>
-</file>
-
-<file path=customXml/itemProps2.xml><?xml version="1.0" encoding="utf-8"?>
-<ds:datastoreItem xmlns:ds="http://schemas.openxmlformats.org/officeDocument/2006/customXml" ds:itemID="{EA5617FC-CFE0-4AC9-8E70-4A3C41E3C6C7}">
-  <ds:schemaRefs>
-    <ds:schemaRef ds:uri="http://schemas.microsoft.com/office/2006/metadata/properties"/>
-    <ds:schemaRef ds:uri="http://schemas.microsoft.com/office/infopath/2007/PartnerControls"/>
-    <ds:schemaRef ds:uri="CE8048EF-7E95-4A11-BF00-BA2605EDE044"/>
-    <ds:schemaRef ds:uri="149daad8-53e0-4e54-a1b9-e9d4e4fc36cb"/>
-    <ds:schemaRef ds:uri="119e8ce9-fc33-4402-becb-6d0fbcbb8ab0"/>
-    <ds:schemaRef ds:uri="ce8048ef-7e95-4a11-bf00-ba2605ede044"/>
-  </ds:schemaRefs>
-</ds:datastoreItem>
-</file>
-
-<file path=customXml/itemProps3.xml><?xml version="1.0" encoding="utf-8"?>
-<ds:datastoreItem xmlns:ds="http://schemas.openxmlformats.org/officeDocument/2006/customXml" ds:itemID="{53811BC5-FB92-4EA2-AA8C-701DEBC7C7B3}">
-  <ds:schemaRefs>
-    <ds:schemaRef ds:uri="http://schemas.microsoft.com/sharepoint/v3/contenttype/forms"/>
-  </ds:schemaRefs>
-</ds:datastoreItem>
 </file>
</xml_diff>